<commit_message>
commit to test emulator
</commit_message>
<xml_diff>
--- a/lab_1/attachments/report.docx
+++ b/lab_1/attachments/report.docx
@@ -1,6 +1,6 @@
 
 <file path=word/document.xml><?xml version="1.0" encoding="utf-8"?>
-<w:document xmlns:wpc="http://schemas.microsoft.com/office/word/2010/wordprocessingCanvas" xmlns:cx="http://schemas.microsoft.com/office/drawing/2014/chartex" xmlns:cx1="http://schemas.microsoft.com/office/drawing/2015/9/8/chartex" xmlns:cx2="http://schemas.microsoft.com/office/drawing/2015/10/21/chartex" xmlns:cx3="http://schemas.microsoft.com/office/drawing/2016/5/9/chartex" xmlns:cx4="http://schemas.microsoft.com/office/drawing/2016/5/10/chartex" xmlns:cx5="http://schemas.microsoft.com/office/drawing/2016/5/11/chartex" xmlns:cx6="http://schemas.microsoft.com/office/drawing/2016/5/12/chartex" xmlns:cx7="http://schemas.microsoft.com/office/drawing/2016/5/13/chartex" xmlns:cx8="http://schemas.microsoft.com/office/drawing/2016/5/14/chartex" xmlns:mc="http://schemas.openxmlformats.org/markup-compatibility/2006" xmlns:aink="http://schemas.microsoft.com/office/drawing/2016/ink" xmlns:am3d="http://schemas.microsoft.com/office/drawing/2017/model3d" xmlns:o="urn:schemas-microsoft-com:office:office" xmlns:r="http://schemas.openxmlformats.org/officeDocument/2006/relationships" xmlns:m="http://schemas.openxmlformats.org/officeDocument/2006/math" xmlns:v="urn:schemas-microsoft-com:vml" xmlns:wp14="http://schemas.microsoft.com/office/word/2010/wordprocessingDrawing" xmlns:wp="http://schemas.openxmlformats.org/drawingml/2006/wordprocessingDrawing" xmlns:w10="urn:schemas-microsoft-com:office:word" xmlns:w="http://schemas.openxmlformats.org/wordprocessingml/2006/main" xmlns:w14="http://schemas.microsoft.com/office/word/2010/wordml" xmlns:w15="http://schemas.microsoft.com/office/word/2012/wordml" xmlns:w16cex="http://schemas.microsoft.com/office/word/2018/wordml/cex" xmlns:w16cid="http://schemas.microsoft.com/office/word/2016/wordml/cid" xmlns:w16="http://schemas.microsoft.com/office/word/2018/wordml" xmlns:w16se="http://schemas.microsoft.com/office/word/2015/wordml/symex" xmlns:wpg="http://schemas.microsoft.com/office/word/2010/wordprocessingGroup" xmlns:wpi="http://schemas.microsoft.com/office/word/2010/wordprocessingInk" xmlns:wne="http://schemas.microsoft.com/office/word/2006/wordml" xmlns:wps="http://schemas.microsoft.com/office/word/2010/wordprocessingShape" mc:Ignorable="w14 w15 w16se w16cid w16 w16cex wp14">
+<w:document xmlns:wpc="http://schemas.microsoft.com/office/word/2010/wordprocessingCanvas" xmlns:cx="http://schemas.microsoft.com/office/drawing/2014/chartex" xmlns:cx1="http://schemas.microsoft.com/office/drawing/2015/9/8/chartex" xmlns:cx2="http://schemas.microsoft.com/office/drawing/2015/10/21/chartex" xmlns:cx3="http://schemas.microsoft.com/office/drawing/2016/5/9/chartex" xmlns:cx4="http://schemas.microsoft.com/office/drawing/2016/5/10/chartex" xmlns:cx5="http://schemas.microsoft.com/office/drawing/2016/5/11/chartex" xmlns:cx6="http://schemas.microsoft.com/office/drawing/2016/5/12/chartex" xmlns:cx7="http://schemas.microsoft.com/office/drawing/2016/5/13/chartex" xmlns:cx8="http://schemas.microsoft.com/office/drawing/2016/5/14/chartex" xmlns:mc="http://schemas.openxmlformats.org/markup-compatibility/2006" xmlns:aink="http://schemas.microsoft.com/office/drawing/2016/ink" xmlns:am3d="http://schemas.microsoft.com/office/drawing/2017/model3d" xmlns:o="urn:schemas-microsoft-com:office:office" xmlns:r="http://schemas.openxmlformats.org/officeDocument/2006/relationships" xmlns:m="http://schemas.openxmlformats.org/officeDocument/2006/math" xmlns:v="urn:schemas-microsoft-com:vml" xmlns:wp14="http://schemas.microsoft.com/office/word/2010/wordprocessingDrawing" xmlns:wp="http://schemas.openxmlformats.org/drawingml/2006/wordprocessingDrawing" xmlns:w10="urn:schemas-microsoft-com:office:word" xmlns:w="http://schemas.openxmlformats.org/wordprocessingml/2006/main" xmlns:w14="http://schemas.microsoft.com/office/word/2010/wordml" xmlns:w15="http://schemas.microsoft.com/office/word/2012/wordml" xmlns:w16cex="http://schemas.microsoft.com/office/word/2018/wordml/cex" xmlns:w16cid="http://schemas.microsoft.com/office/word/2016/wordml/cid" xmlns:w16="http://schemas.microsoft.com/office/word/2018/wordml" xmlns:w16sdtdh="http://schemas.microsoft.com/office/word/2020/wordml/sdtdatahash" xmlns:w16se="http://schemas.microsoft.com/office/word/2015/wordml/symex" xmlns:wpg="http://schemas.microsoft.com/office/word/2010/wordprocessingGroup" xmlns:wpi="http://schemas.microsoft.com/office/word/2010/wordprocessingInk" xmlns:wne="http://schemas.microsoft.com/office/word/2006/wordml" xmlns:wps="http://schemas.microsoft.com/office/word/2010/wordprocessingShape" mc:Ignorable="w14 w15 w16se w16cid w16 w16cex w16sdtdh wp14">
   <w:body>
     <w:p>
       <w:pPr>
@@ -208,7 +208,7 @@
         <w:rPr>
           <w:sz w:val="28"/>
         </w:rPr>
-        <w:t>Высокоуровневое и имитационное моделирование цифровых систем</w:t>
+        <w:t>Высокопроизводительные вычисления</w:t>
       </w:r>
       <w:r>
         <w:rPr>
@@ -261,7 +261,7 @@
         <w:rPr>
           <w:sz w:val="28"/>
         </w:rPr>
-        <w:t>а</w:t>
+        <w:t>и</w:t>
       </w:r>
       <w:r>
         <w:rPr>
@@ -282,13 +282,19 @@
         <w:rPr>
           <w:sz w:val="28"/>
         </w:rPr>
-        <w:t xml:space="preserve">Бригада № </w:t>
-      </w:r>
-      <w:r>
-        <w:rPr>
-          <w:sz w:val="28"/>
-        </w:rPr>
-        <w:t>10</w:t>
+        <w:t>Власов Р. В.</w:t>
+      </w:r>
+      <w:r>
+        <w:rPr>
+          <w:sz w:val="28"/>
+        </w:rPr>
+        <w:t xml:space="preserve"> БИВ1</w:t>
+      </w:r>
+      <w:r>
+        <w:rPr>
+          <w:sz w:val="28"/>
+        </w:rPr>
+        <w:t>86</w:t>
       </w:r>
     </w:p>
     <w:p>
@@ -303,13 +309,13 @@
         <w:rPr>
           <w:sz w:val="28"/>
         </w:rPr>
-        <w:t>Власов Р. В.</w:t>
-      </w:r>
-      <w:r>
-        <w:rPr>
-          <w:sz w:val="28"/>
-        </w:rPr>
-        <w:t xml:space="preserve"> БИВ174</w:t>
+        <w:t>Сегида Т. О. БИВ1</w:t>
+      </w:r>
+      <w:r>
+        <w:rPr>
+          <w:sz w:val="28"/>
+        </w:rPr>
+        <w:t>86</w:t>
       </w:r>
     </w:p>
     <w:p>
@@ -320,12 +326,6 @@
           <w:sz w:val="28"/>
         </w:rPr>
       </w:pPr>
-      <w:r>
-        <w:rPr>
-          <w:sz w:val="28"/>
-        </w:rPr>
-        <w:t>Сегида Т. О. БИВ174</w:t>
-      </w:r>
     </w:p>
     <w:p>
       <w:pPr>
@@ -335,6 +335,12 @@
           <w:sz w:val="28"/>
         </w:rPr>
       </w:pPr>
+      <w:r>
+        <w:rPr>
+          <w:sz w:val="28"/>
+        </w:rPr>
+        <w:t>Принял</w:t>
+      </w:r>
     </w:p>
     <w:p>
       <w:pPr>
@@ -348,7 +354,7 @@
         <w:rPr>
           <w:sz w:val="28"/>
         </w:rPr>
-        <w:t>Принял</w:t>
+        <w:t>асс. МИЭМ НИУ ВШЭ</w:t>
       </w:r>
     </w:p>
     <w:p>
@@ -363,12 +369,6 @@
         <w:rPr>
           <w:sz w:val="28"/>
         </w:rPr>
-        <w:t xml:space="preserve">ассистент </w:t>
-      </w:r>
-      <w:r>
-        <w:rPr>
-          <w:sz w:val="28"/>
-        </w:rPr>
         <w:t>Американов А. А.</w:t>
       </w:r>
     </w:p>
@@ -438,7 +438,14 @@
         <w:rPr>
           <w:sz w:val="28"/>
         </w:rPr>
-        <w:t>20</w:t>
+        <w:t>2</w:t>
+      </w:r>
+      <w:r>
+        <w:rPr>
+          <w:sz w:val="28"/>
+          <w:lang w:val="en-US"/>
+        </w:rPr>
+        <w:t>1</w:t>
       </w:r>
       <w:r>
         <w:rPr>
@@ -502,6 +509,7 @@
               <w:rFonts w:ascii="Times New Roman" w:hAnsi="Times New Roman"/>
               <w:sz w:val="24"/>
               <w:szCs w:val="24"/>
+              <w:lang w:val="ru-RU"/>
             </w:rPr>
           </w:pPr>
           <w:r>
@@ -546,7 +554,7 @@
             </w:rPr>
             <w:fldChar w:fldCharType="separate"/>
           </w:r>
-          <w:hyperlink w:anchor="_Toc57834898" w:history="1">
+          <w:hyperlink w:anchor="_Toc85213081" w:history="1">
             <w:r>
               <w:rPr>
                 <w:rStyle w:val="a7"/>
@@ -590,7 +598,7 @@
                 <w:noProof/>
                 <w:webHidden/>
               </w:rPr>
-              <w:instrText xml:space="preserve"> PAGEREF _Toc57834898 \h </w:instrText>
+              <w:instrText xml:space="preserve"> PAGEREF _Toc85213081 \h </w:instrText>
             </w:r>
             <w:r>
               <w:rPr>
@@ -636,7 +644,7 @@
               <w:lang w:eastAsia="ru-RU"/>
             </w:rPr>
           </w:pPr>
-          <w:hyperlink w:anchor="_Toc57834899" w:history="1">
+          <w:hyperlink w:anchor="_Toc85213082" w:history="1">
             <w:r>
               <w:rPr>
                 <w:rStyle w:val="a7"/>
@@ -680,7 +688,7 @@
                 <w:noProof/>
                 <w:webHidden/>
               </w:rPr>
-              <w:instrText xml:space="preserve"> PAGEREF _Toc57834899 \h </w:instrText>
+              <w:instrText xml:space="preserve"> PAGEREF _Toc85213082 \h </w:instrText>
             </w:r>
             <w:r>
               <w:rPr>
@@ -726,7 +734,7 @@
               <w:lang w:eastAsia="ru-RU"/>
             </w:rPr>
           </w:pPr>
-          <w:hyperlink w:anchor="_Toc57834900" w:history="1">
+          <w:hyperlink w:anchor="_Toc85213083" w:history="1">
             <w:r>
               <w:rPr>
                 <w:rStyle w:val="a7"/>
@@ -770,7 +778,7 @@
                 <w:noProof/>
                 <w:webHidden/>
               </w:rPr>
-              <w:instrText xml:space="preserve"> PAGEREF _Toc57834900 \h </w:instrText>
+              <w:instrText xml:space="preserve"> PAGEREF _Toc85213083 \h </w:instrText>
             </w:r>
             <w:r>
               <w:rPr>
@@ -816,7 +824,7 @@
               <w:lang w:eastAsia="ru-RU"/>
             </w:rPr>
           </w:pPr>
-          <w:hyperlink w:anchor="_Toc57834901" w:history="1">
+          <w:hyperlink w:anchor="_Toc85213084" w:history="1">
             <w:r>
               <w:rPr>
                 <w:rStyle w:val="a7"/>
@@ -860,7 +868,7 @@
                 <w:noProof/>
                 <w:webHidden/>
               </w:rPr>
-              <w:instrText xml:space="preserve"> PAGEREF _Toc57834901 \h </w:instrText>
+              <w:instrText xml:space="preserve"> PAGEREF _Toc85213084 \h </w:instrText>
             </w:r>
             <w:r>
               <w:rPr>
@@ -906,7 +914,7 @@
               <w:lang w:eastAsia="ru-RU"/>
             </w:rPr>
           </w:pPr>
-          <w:hyperlink w:anchor="_Toc57834902" w:history="1">
+          <w:hyperlink w:anchor="_Toc85213085" w:history="1">
             <w:r>
               <w:rPr>
                 <w:rStyle w:val="a7"/>
@@ -950,7 +958,97 @@
                 <w:noProof/>
                 <w:webHidden/>
               </w:rPr>
-              <w:instrText xml:space="preserve"> PAGEREF _Toc57834902 \h </w:instrText>
+              <w:instrText xml:space="preserve"> PAGEREF _Toc85213085 \h </w:instrText>
+            </w:r>
+            <w:r>
+              <w:rPr>
+                <w:noProof/>
+                <w:webHidden/>
+              </w:rPr>
+            </w:r>
+            <w:r>
+              <w:rPr>
+                <w:noProof/>
+                <w:webHidden/>
+              </w:rPr>
+              <w:fldChar w:fldCharType="separate"/>
+            </w:r>
+            <w:r>
+              <w:rPr>
+                <w:noProof/>
+                <w:webHidden/>
+              </w:rPr>
+              <w:t>4</w:t>
+            </w:r>
+            <w:r>
+              <w:rPr>
+                <w:noProof/>
+                <w:webHidden/>
+              </w:rPr>
+              <w:fldChar w:fldCharType="end"/>
+            </w:r>
+          </w:hyperlink>
+        </w:p>
+        <w:p>
+          <w:pPr>
+            <w:pStyle w:val="14"/>
+            <w:tabs>
+              <w:tab w:val="left" w:pos="1100"/>
+              <w:tab w:val="right" w:leader="dot" w:pos="9855"/>
+            </w:tabs>
+            <w:rPr>
+              <w:rFonts w:asciiTheme="minorHAnsi" w:eastAsiaTheme="minorEastAsia" w:hAnsiTheme="minorHAnsi" w:cstheme="minorBidi"/>
+              <w:noProof/>
+              <w:sz w:val="22"/>
+              <w:szCs w:val="22"/>
+              <w:lang w:eastAsia="ru-RU"/>
+            </w:rPr>
+          </w:pPr>
+          <w:hyperlink w:anchor="_Toc85213086" w:history="1">
+            <w:r>
+              <w:rPr>
+                <w:rStyle w:val="a7"/>
+                <w:noProof/>
+              </w:rPr>
+              <w:t>2.</w:t>
+            </w:r>
+            <w:r>
+              <w:rPr>
+                <w:rFonts w:asciiTheme="minorHAnsi" w:eastAsiaTheme="minorEastAsia" w:hAnsiTheme="minorHAnsi" w:cstheme="minorBidi"/>
+                <w:noProof/>
+                <w:sz w:val="22"/>
+                <w:szCs w:val="22"/>
+                <w:lang w:eastAsia="ru-RU"/>
+              </w:rPr>
+              <w:tab/>
+            </w:r>
+            <w:r>
+              <w:rPr>
+                <w:rStyle w:val="a7"/>
+                <w:noProof/>
+              </w:rPr>
+              <w:t>Часть 2</w:t>
+            </w:r>
+            <w:r>
+              <w:rPr>
+                <w:noProof/>
+                <w:webHidden/>
+              </w:rPr>
+              <w:tab/>
+            </w:r>
+            <w:r>
+              <w:rPr>
+                <w:noProof/>
+                <w:webHidden/>
+              </w:rPr>
+              <w:fldChar w:fldCharType="begin"/>
+            </w:r>
+            <w:r>
+              <w:rPr>
+                <w:noProof/>
+                <w:webHidden/>
+              </w:rPr>
+              <w:instrText xml:space="preserve"> PAGEREF _Toc85213086 \h </w:instrText>
             </w:r>
             <w:r>
               <w:rPr>
@@ -996,13 +1094,13 @@
               <w:lang w:eastAsia="ru-RU"/>
             </w:rPr>
           </w:pPr>
-          <w:hyperlink w:anchor="_Toc57834903" w:history="1">
+          <w:hyperlink w:anchor="_Toc85213087" w:history="1">
             <w:r>
               <w:rPr>
                 <w:rStyle w:val="a7"/>
                 <w:noProof/>
               </w:rPr>
-              <w:t>1.5.</w:t>
+              <w:t>2.1.</w:t>
             </w:r>
             <w:r>
               <w:rPr>
@@ -1019,7 +1117,30 @@
                 <w:rStyle w:val="a7"/>
                 <w:noProof/>
               </w:rPr>
-              <w:t>Предоставить выполнение работы и промежуточный отчет</w:t>
+              <w:t xml:space="preserve">Реализовать нейронную сеть </w:t>
+            </w:r>
+            <w:r>
+              <w:rPr>
+                <w:rStyle w:val="a7"/>
+                <w:noProof/>
+                <w:lang w:val="en-US"/>
+              </w:rPr>
+              <w:t>MobileNet</w:t>
+            </w:r>
+            <w:r>
+              <w:rPr>
+                <w:rStyle w:val="a7"/>
+                <w:noProof/>
+              </w:rPr>
+              <w:t xml:space="preserve"> на </w:t>
+            </w:r>
+            <w:r>
+              <w:rPr>
+                <w:rStyle w:val="a7"/>
+                <w:noProof/>
+                <w:lang w:val="en-US"/>
+              </w:rPr>
+              <w:t>RaspberryPI</w:t>
             </w:r>
             <w:r>
               <w:rPr>
@@ -1040,7 +1161,285 @@
                 <w:noProof/>
                 <w:webHidden/>
               </w:rPr>
-              <w:instrText xml:space="preserve"> PAGEREF _Toc57834903 \h </w:instrText>
+              <w:instrText xml:space="preserve"> PAGEREF _Toc85213087 \h </w:instrText>
+            </w:r>
+            <w:r>
+              <w:rPr>
+                <w:noProof/>
+                <w:webHidden/>
+              </w:rPr>
+            </w:r>
+            <w:r>
+              <w:rPr>
+                <w:noProof/>
+                <w:webHidden/>
+              </w:rPr>
+              <w:fldChar w:fldCharType="separate"/>
+            </w:r>
+            <w:r>
+              <w:rPr>
+                <w:noProof/>
+                <w:webHidden/>
+              </w:rPr>
+              <w:t>4</w:t>
+            </w:r>
+            <w:r>
+              <w:rPr>
+                <w:noProof/>
+                <w:webHidden/>
+              </w:rPr>
+              <w:fldChar w:fldCharType="end"/>
+            </w:r>
+          </w:hyperlink>
+        </w:p>
+        <w:p>
+          <w:pPr>
+            <w:pStyle w:val="14"/>
+            <w:tabs>
+              <w:tab w:val="left" w:pos="1320"/>
+              <w:tab w:val="right" w:leader="dot" w:pos="9855"/>
+            </w:tabs>
+            <w:rPr>
+              <w:rFonts w:asciiTheme="minorHAnsi" w:eastAsiaTheme="minorEastAsia" w:hAnsiTheme="minorHAnsi" w:cstheme="minorBidi"/>
+              <w:noProof/>
+              <w:sz w:val="22"/>
+              <w:szCs w:val="22"/>
+              <w:lang w:eastAsia="ru-RU"/>
+            </w:rPr>
+          </w:pPr>
+          <w:hyperlink w:anchor="_Toc85213088" w:history="1">
+            <w:r>
+              <w:rPr>
+                <w:rStyle w:val="a7"/>
+                <w:noProof/>
+              </w:rPr>
+              <w:t>2.2.</w:t>
+            </w:r>
+            <w:r>
+              <w:rPr>
+                <w:rFonts w:asciiTheme="minorHAnsi" w:eastAsiaTheme="minorEastAsia" w:hAnsiTheme="minorHAnsi" w:cstheme="minorBidi"/>
+                <w:noProof/>
+                <w:sz w:val="22"/>
+                <w:szCs w:val="22"/>
+                <w:lang w:eastAsia="ru-RU"/>
+              </w:rPr>
+              <w:tab/>
+            </w:r>
+            <w:r>
+              <w:rPr>
+                <w:rStyle w:val="a7"/>
+                <w:noProof/>
+              </w:rPr>
+              <w:t xml:space="preserve">Загрузить работу на </w:t>
+            </w:r>
+            <w:r>
+              <w:rPr>
+                <w:rStyle w:val="a7"/>
+                <w:noProof/>
+                <w:lang w:val="en-US"/>
+              </w:rPr>
+              <w:t>GitHub</w:t>
+            </w:r>
+            <w:r>
+              <w:rPr>
+                <w:noProof/>
+                <w:webHidden/>
+              </w:rPr>
+              <w:tab/>
+            </w:r>
+            <w:r>
+              <w:rPr>
+                <w:noProof/>
+                <w:webHidden/>
+              </w:rPr>
+              <w:fldChar w:fldCharType="begin"/>
+            </w:r>
+            <w:r>
+              <w:rPr>
+                <w:noProof/>
+                <w:webHidden/>
+              </w:rPr>
+              <w:instrText xml:space="preserve"> PAGEREF _Toc85213088 \h </w:instrText>
+            </w:r>
+            <w:r>
+              <w:rPr>
+                <w:noProof/>
+                <w:webHidden/>
+              </w:rPr>
+            </w:r>
+            <w:r>
+              <w:rPr>
+                <w:noProof/>
+                <w:webHidden/>
+              </w:rPr>
+              <w:fldChar w:fldCharType="separate"/>
+            </w:r>
+            <w:r>
+              <w:rPr>
+                <w:noProof/>
+                <w:webHidden/>
+              </w:rPr>
+              <w:t>4</w:t>
+            </w:r>
+            <w:r>
+              <w:rPr>
+                <w:noProof/>
+                <w:webHidden/>
+              </w:rPr>
+              <w:fldChar w:fldCharType="end"/>
+            </w:r>
+          </w:hyperlink>
+        </w:p>
+        <w:p>
+          <w:pPr>
+            <w:pStyle w:val="14"/>
+            <w:tabs>
+              <w:tab w:val="left" w:pos="1320"/>
+              <w:tab w:val="right" w:leader="dot" w:pos="9855"/>
+            </w:tabs>
+            <w:rPr>
+              <w:rFonts w:asciiTheme="minorHAnsi" w:eastAsiaTheme="minorEastAsia" w:hAnsiTheme="minorHAnsi" w:cstheme="minorBidi"/>
+              <w:noProof/>
+              <w:sz w:val="22"/>
+              <w:szCs w:val="22"/>
+              <w:lang w:eastAsia="ru-RU"/>
+            </w:rPr>
+          </w:pPr>
+          <w:hyperlink w:anchor="_Toc85213089" w:history="1">
+            <w:r>
+              <w:rPr>
+                <w:rStyle w:val="a7"/>
+                <w:noProof/>
+              </w:rPr>
+              <w:t>2.3.</w:t>
+            </w:r>
+            <w:r>
+              <w:rPr>
+                <w:rFonts w:asciiTheme="minorHAnsi" w:eastAsiaTheme="minorEastAsia" w:hAnsiTheme="minorHAnsi" w:cstheme="minorBidi"/>
+                <w:noProof/>
+                <w:sz w:val="22"/>
+                <w:szCs w:val="22"/>
+                <w:lang w:eastAsia="ru-RU"/>
+              </w:rPr>
+              <w:tab/>
+            </w:r>
+            <w:r>
+              <w:rPr>
+                <w:rStyle w:val="a7"/>
+                <w:noProof/>
+              </w:rPr>
+              <w:t>Оформить отчет</w:t>
+            </w:r>
+            <w:r>
+              <w:rPr>
+                <w:noProof/>
+                <w:webHidden/>
+              </w:rPr>
+              <w:tab/>
+            </w:r>
+            <w:r>
+              <w:rPr>
+                <w:noProof/>
+                <w:webHidden/>
+              </w:rPr>
+              <w:fldChar w:fldCharType="begin"/>
+            </w:r>
+            <w:r>
+              <w:rPr>
+                <w:noProof/>
+                <w:webHidden/>
+              </w:rPr>
+              <w:instrText xml:space="preserve"> PAGEREF _Toc85213089 \h </w:instrText>
+            </w:r>
+            <w:r>
+              <w:rPr>
+                <w:noProof/>
+                <w:webHidden/>
+              </w:rPr>
+            </w:r>
+            <w:r>
+              <w:rPr>
+                <w:noProof/>
+                <w:webHidden/>
+              </w:rPr>
+              <w:fldChar w:fldCharType="separate"/>
+            </w:r>
+            <w:r>
+              <w:rPr>
+                <w:noProof/>
+                <w:webHidden/>
+              </w:rPr>
+              <w:t>4</w:t>
+            </w:r>
+            <w:r>
+              <w:rPr>
+                <w:noProof/>
+                <w:webHidden/>
+              </w:rPr>
+              <w:fldChar w:fldCharType="end"/>
+            </w:r>
+          </w:hyperlink>
+        </w:p>
+        <w:p>
+          <w:pPr>
+            <w:pStyle w:val="14"/>
+            <w:tabs>
+              <w:tab w:val="left" w:pos="1320"/>
+              <w:tab w:val="right" w:leader="dot" w:pos="9855"/>
+            </w:tabs>
+            <w:rPr>
+              <w:rFonts w:asciiTheme="minorHAnsi" w:eastAsiaTheme="minorEastAsia" w:hAnsiTheme="minorHAnsi" w:cstheme="minorBidi"/>
+              <w:noProof/>
+              <w:sz w:val="22"/>
+              <w:szCs w:val="22"/>
+              <w:lang w:eastAsia="ru-RU"/>
+            </w:rPr>
+          </w:pPr>
+          <w:hyperlink w:anchor="_Toc85213090" w:history="1">
+            <w:r>
+              <w:rPr>
+                <w:rStyle w:val="a7"/>
+                <w:noProof/>
+              </w:rPr>
+              <w:t>2.4.</w:t>
+            </w:r>
+            <w:r>
+              <w:rPr>
+                <w:rFonts w:asciiTheme="minorHAnsi" w:eastAsiaTheme="minorEastAsia" w:hAnsiTheme="minorHAnsi" w:cstheme="minorBidi"/>
+                <w:noProof/>
+                <w:sz w:val="22"/>
+                <w:szCs w:val="22"/>
+                <w:lang w:eastAsia="ru-RU"/>
+              </w:rPr>
+              <w:tab/>
+            </w:r>
+            <w:r>
+              <w:rPr>
+                <w:rStyle w:val="a7"/>
+                <w:noProof/>
+              </w:rPr>
+              <w:t>Защитить работу</w:t>
+            </w:r>
+            <w:r>
+              <w:rPr>
+                <w:noProof/>
+                <w:webHidden/>
+              </w:rPr>
+              <w:tab/>
+            </w:r>
+            <w:r>
+              <w:rPr>
+                <w:noProof/>
+                <w:webHidden/>
+              </w:rPr>
+              <w:fldChar w:fldCharType="begin"/>
+            </w:r>
+            <w:r>
+              <w:rPr>
+                <w:noProof/>
+                <w:webHidden/>
+              </w:rPr>
+              <w:instrText xml:space="preserve"> PAGEREF _Toc85213090 \h </w:instrText>
             </w:r>
             <w:r>
               <w:rPr>
@@ -1086,13 +1485,13 @@
               <w:lang w:eastAsia="ru-RU"/>
             </w:rPr>
           </w:pPr>
-          <w:hyperlink w:anchor="_Toc57834904" w:history="1">
+          <w:hyperlink w:anchor="_Toc85213091" w:history="1">
             <w:r>
               <w:rPr>
                 <w:rStyle w:val="a7"/>
                 <w:noProof/>
               </w:rPr>
-              <w:t>2.</w:t>
+              <w:t>3.</w:t>
             </w:r>
             <w:r>
               <w:rPr>
@@ -1109,7 +1508,7 @@
                 <w:rStyle w:val="a7"/>
                 <w:noProof/>
               </w:rPr>
-              <w:t>Часть 2</w:t>
+              <w:t>Выводы</w:t>
             </w:r>
             <w:r>
               <w:rPr>
@@ -1130,7 +1529,7 @@
                 <w:noProof/>
                 <w:webHidden/>
               </w:rPr>
-              <w:instrText xml:space="preserve"> PAGEREF _Toc57834904 \h </w:instrText>
+              <w:instrText xml:space="preserve"> PAGEREF _Toc85213091 \h </w:instrText>
             </w:r>
             <w:r>
               <w:rPr>
@@ -1150,399 +1549,7 @@
                 <w:noProof/>
                 <w:webHidden/>
               </w:rPr>
-              <w:t>4</w:t>
-            </w:r>
-            <w:r>
-              <w:rPr>
-                <w:noProof/>
-                <w:webHidden/>
-              </w:rPr>
-              <w:fldChar w:fldCharType="end"/>
-            </w:r>
-          </w:hyperlink>
-        </w:p>
-        <w:p>
-          <w:pPr>
-            <w:pStyle w:val="14"/>
-            <w:tabs>
-              <w:tab w:val="left" w:pos="1320"/>
-              <w:tab w:val="right" w:leader="dot" w:pos="9855"/>
-            </w:tabs>
-            <w:rPr>
-              <w:rFonts w:asciiTheme="minorHAnsi" w:eastAsiaTheme="minorEastAsia" w:hAnsiTheme="minorHAnsi" w:cstheme="minorBidi"/>
-              <w:noProof/>
-              <w:sz w:val="22"/>
-              <w:szCs w:val="22"/>
-              <w:lang w:eastAsia="ru-RU"/>
-            </w:rPr>
-          </w:pPr>
-          <w:hyperlink w:anchor="_Toc57834905" w:history="1">
-            <w:r>
-              <w:rPr>
-                <w:rStyle w:val="a7"/>
-                <w:noProof/>
-                <w:lang w:val="en-US"/>
-              </w:rPr>
-              <w:t>2.1.</w:t>
-            </w:r>
-            <w:r>
-              <w:rPr>
-                <w:rFonts w:asciiTheme="minorHAnsi" w:eastAsiaTheme="minorEastAsia" w:hAnsiTheme="minorHAnsi" w:cstheme="minorBidi"/>
-                <w:noProof/>
-                <w:sz w:val="22"/>
-                <w:szCs w:val="22"/>
-                <w:lang w:eastAsia="ru-RU"/>
-              </w:rPr>
-              <w:tab/>
-            </w:r>
-            <w:r>
-              <w:rPr>
-                <w:rStyle w:val="a7"/>
-                <w:noProof/>
-              </w:rPr>
-              <w:t xml:space="preserve">Реализовать нейронную сеть </w:t>
-            </w:r>
-            <w:r>
-              <w:rPr>
-                <w:rStyle w:val="a7"/>
-                <w:noProof/>
-                <w:lang w:val="en-US"/>
-              </w:rPr>
-              <w:t>MobileNet</w:t>
-            </w:r>
-            <w:r>
-              <w:rPr>
-                <w:rStyle w:val="a7"/>
-                <w:noProof/>
-              </w:rPr>
-              <w:t xml:space="preserve"> на </w:t>
-            </w:r>
-            <w:r>
-              <w:rPr>
-                <w:rStyle w:val="a7"/>
-                <w:noProof/>
-                <w:lang w:val="en-US"/>
-              </w:rPr>
-              <w:t>RaspberryPI</w:t>
-            </w:r>
-            <w:r>
-              <w:rPr>
-                <w:noProof/>
-                <w:webHidden/>
-              </w:rPr>
-              <w:tab/>
-            </w:r>
-            <w:r>
-              <w:rPr>
-                <w:noProof/>
-                <w:webHidden/>
-              </w:rPr>
-              <w:fldChar w:fldCharType="begin"/>
-            </w:r>
-            <w:r>
-              <w:rPr>
-                <w:noProof/>
-                <w:webHidden/>
-              </w:rPr>
-              <w:instrText xml:space="preserve"> PAGEREF _Toc57834905 \h </w:instrText>
-            </w:r>
-            <w:r>
-              <w:rPr>
-                <w:noProof/>
-                <w:webHidden/>
-              </w:rPr>
-            </w:r>
-            <w:r>
-              <w:rPr>
-                <w:noProof/>
-                <w:webHidden/>
-              </w:rPr>
-              <w:fldChar w:fldCharType="separate"/>
-            </w:r>
-            <w:r>
-              <w:rPr>
-                <w:noProof/>
-                <w:webHidden/>
-              </w:rPr>
-              <w:t>4</w:t>
-            </w:r>
-            <w:r>
-              <w:rPr>
-                <w:noProof/>
-                <w:webHidden/>
-              </w:rPr>
-              <w:fldChar w:fldCharType="end"/>
-            </w:r>
-          </w:hyperlink>
-        </w:p>
-        <w:p>
-          <w:pPr>
-            <w:pStyle w:val="14"/>
-            <w:tabs>
-              <w:tab w:val="left" w:pos="1320"/>
-              <w:tab w:val="right" w:leader="dot" w:pos="9855"/>
-            </w:tabs>
-            <w:rPr>
-              <w:rFonts w:asciiTheme="minorHAnsi" w:eastAsiaTheme="minorEastAsia" w:hAnsiTheme="minorHAnsi" w:cstheme="minorBidi"/>
-              <w:noProof/>
-              <w:sz w:val="22"/>
-              <w:szCs w:val="22"/>
-              <w:lang w:eastAsia="ru-RU"/>
-            </w:rPr>
-          </w:pPr>
-          <w:hyperlink w:anchor="_Toc57834906" w:history="1">
-            <w:r>
-              <w:rPr>
-                <w:rStyle w:val="a7"/>
-                <w:noProof/>
-              </w:rPr>
-              <w:t>2.2.</w:t>
-            </w:r>
-            <w:r>
-              <w:rPr>
-                <w:rFonts w:asciiTheme="minorHAnsi" w:eastAsiaTheme="minorEastAsia" w:hAnsiTheme="minorHAnsi" w:cstheme="minorBidi"/>
-                <w:noProof/>
-                <w:sz w:val="22"/>
-                <w:szCs w:val="22"/>
-                <w:lang w:eastAsia="ru-RU"/>
-              </w:rPr>
-              <w:tab/>
-            </w:r>
-            <w:r>
-              <w:rPr>
-                <w:rStyle w:val="a7"/>
-                <w:noProof/>
-              </w:rPr>
-              <w:t xml:space="preserve">Загрузить работу на </w:t>
-            </w:r>
-            <w:r>
-              <w:rPr>
-                <w:rStyle w:val="a7"/>
-                <w:noProof/>
-                <w:lang w:val="en-US"/>
-              </w:rPr>
-              <w:t>GitHub</w:t>
-            </w:r>
-            <w:r>
-              <w:rPr>
-                <w:noProof/>
-                <w:webHidden/>
-              </w:rPr>
-              <w:tab/>
-            </w:r>
-            <w:r>
-              <w:rPr>
-                <w:noProof/>
-                <w:webHidden/>
-              </w:rPr>
-              <w:fldChar w:fldCharType="begin"/>
-            </w:r>
-            <w:r>
-              <w:rPr>
-                <w:noProof/>
-                <w:webHidden/>
-              </w:rPr>
-              <w:instrText xml:space="preserve"> PAGEREF _Toc57834906 \h </w:instrText>
-            </w:r>
-            <w:r>
-              <w:rPr>
-                <w:noProof/>
-                <w:webHidden/>
-              </w:rPr>
-            </w:r>
-            <w:r>
-              <w:rPr>
-                <w:noProof/>
-                <w:webHidden/>
-              </w:rPr>
-              <w:fldChar w:fldCharType="separate"/>
-            </w:r>
-            <w:r>
-              <w:rPr>
-                <w:noProof/>
-                <w:webHidden/>
-              </w:rPr>
-              <w:t>4</w:t>
-            </w:r>
-            <w:r>
-              <w:rPr>
-                <w:noProof/>
-                <w:webHidden/>
-              </w:rPr>
-              <w:fldChar w:fldCharType="end"/>
-            </w:r>
-          </w:hyperlink>
-        </w:p>
-        <w:p>
-          <w:pPr>
-            <w:pStyle w:val="14"/>
-            <w:tabs>
-              <w:tab w:val="left" w:pos="1320"/>
-              <w:tab w:val="right" w:leader="dot" w:pos="9855"/>
-            </w:tabs>
-            <w:rPr>
-              <w:rFonts w:asciiTheme="minorHAnsi" w:eastAsiaTheme="minorEastAsia" w:hAnsiTheme="minorHAnsi" w:cstheme="minorBidi"/>
-              <w:noProof/>
-              <w:sz w:val="22"/>
-              <w:szCs w:val="22"/>
-              <w:lang w:eastAsia="ru-RU"/>
-            </w:rPr>
-          </w:pPr>
-          <w:hyperlink w:anchor="_Toc57834907" w:history="1">
-            <w:r>
-              <w:rPr>
-                <w:rStyle w:val="a7"/>
-                <w:noProof/>
-              </w:rPr>
-              <w:t>2.3.</w:t>
-            </w:r>
-            <w:r>
-              <w:rPr>
-                <w:rFonts w:asciiTheme="minorHAnsi" w:eastAsiaTheme="minorEastAsia" w:hAnsiTheme="minorHAnsi" w:cstheme="minorBidi"/>
-                <w:noProof/>
-                <w:sz w:val="22"/>
-                <w:szCs w:val="22"/>
-                <w:lang w:eastAsia="ru-RU"/>
-              </w:rPr>
-              <w:tab/>
-            </w:r>
-            <w:r>
-              <w:rPr>
-                <w:rStyle w:val="a7"/>
-                <w:noProof/>
-              </w:rPr>
-              <w:t>Оформить отчет</w:t>
-            </w:r>
-            <w:r>
-              <w:rPr>
-                <w:noProof/>
-                <w:webHidden/>
-              </w:rPr>
-              <w:tab/>
-            </w:r>
-            <w:r>
-              <w:rPr>
-                <w:noProof/>
-                <w:webHidden/>
-              </w:rPr>
-              <w:fldChar w:fldCharType="begin"/>
-            </w:r>
-            <w:r>
-              <w:rPr>
-                <w:noProof/>
-                <w:webHidden/>
-              </w:rPr>
-              <w:instrText xml:space="preserve"> PAGEREF _Toc57834907 \h </w:instrText>
-            </w:r>
-            <w:r>
-              <w:rPr>
-                <w:noProof/>
-                <w:webHidden/>
-              </w:rPr>
-            </w:r>
-            <w:r>
-              <w:rPr>
-                <w:noProof/>
-                <w:webHidden/>
-              </w:rPr>
-              <w:fldChar w:fldCharType="separate"/>
-            </w:r>
-            <w:r>
-              <w:rPr>
-                <w:noProof/>
-                <w:webHidden/>
-              </w:rPr>
-              <w:t>4</w:t>
-            </w:r>
-            <w:r>
-              <w:rPr>
-                <w:noProof/>
-                <w:webHidden/>
-              </w:rPr>
-              <w:fldChar w:fldCharType="end"/>
-            </w:r>
-          </w:hyperlink>
-        </w:p>
-        <w:p>
-          <w:pPr>
-            <w:pStyle w:val="14"/>
-            <w:tabs>
-              <w:tab w:val="left" w:pos="1320"/>
-              <w:tab w:val="right" w:leader="dot" w:pos="9855"/>
-            </w:tabs>
-            <w:rPr>
-              <w:rFonts w:asciiTheme="minorHAnsi" w:eastAsiaTheme="minorEastAsia" w:hAnsiTheme="minorHAnsi" w:cstheme="minorBidi"/>
-              <w:noProof/>
-              <w:sz w:val="22"/>
-              <w:szCs w:val="22"/>
-              <w:lang w:eastAsia="ru-RU"/>
-            </w:rPr>
-          </w:pPr>
-          <w:hyperlink w:anchor="_Toc57834908" w:history="1">
-            <w:r>
-              <w:rPr>
-                <w:rStyle w:val="a7"/>
-                <w:noProof/>
-              </w:rPr>
-              <w:t>2.4.</w:t>
-            </w:r>
-            <w:r>
-              <w:rPr>
-                <w:rFonts w:asciiTheme="minorHAnsi" w:eastAsiaTheme="minorEastAsia" w:hAnsiTheme="minorHAnsi" w:cstheme="minorBidi"/>
-                <w:noProof/>
-                <w:sz w:val="22"/>
-                <w:szCs w:val="22"/>
-                <w:lang w:eastAsia="ru-RU"/>
-              </w:rPr>
-              <w:tab/>
-            </w:r>
-            <w:r>
-              <w:rPr>
-                <w:rStyle w:val="a7"/>
-                <w:noProof/>
-              </w:rPr>
-              <w:t>Защитить работу</w:t>
-            </w:r>
-            <w:r>
-              <w:rPr>
-                <w:noProof/>
-                <w:webHidden/>
-              </w:rPr>
-              <w:tab/>
-            </w:r>
-            <w:r>
-              <w:rPr>
-                <w:noProof/>
-                <w:webHidden/>
-              </w:rPr>
-              <w:fldChar w:fldCharType="begin"/>
-            </w:r>
-            <w:r>
-              <w:rPr>
-                <w:noProof/>
-                <w:webHidden/>
-              </w:rPr>
-              <w:instrText xml:space="preserve"> PAGEREF _Toc57834908 \h </w:instrText>
-            </w:r>
-            <w:r>
-              <w:rPr>
-                <w:noProof/>
-                <w:webHidden/>
-              </w:rPr>
-            </w:r>
-            <w:r>
-              <w:rPr>
-                <w:noProof/>
-                <w:webHidden/>
-              </w:rPr>
-              <w:fldChar w:fldCharType="separate"/>
-            </w:r>
-            <w:r>
-              <w:rPr>
-                <w:noProof/>
-                <w:webHidden/>
-              </w:rPr>
-              <w:t>4</w:t>
+              <w:t>5</w:t>
             </w:r>
             <w:r>
               <w:rPr>
@@ -1568,13 +1575,13 @@
               <w:lang w:eastAsia="ru-RU"/>
             </w:rPr>
           </w:pPr>
-          <w:hyperlink w:anchor="_Toc57834909" w:history="1">
+          <w:hyperlink w:anchor="_Toc85213092" w:history="1">
             <w:r>
               <w:rPr>
                 <w:rStyle w:val="a7"/>
                 <w:noProof/>
               </w:rPr>
-              <w:t>3.</w:t>
+              <w:t>4.</w:t>
             </w:r>
             <w:r>
               <w:rPr>
@@ -1591,7 +1598,7 @@
                 <w:rStyle w:val="a7"/>
                 <w:noProof/>
               </w:rPr>
-              <w:t>Выводы</w:t>
+              <w:t>Список литературы</w:t>
             </w:r>
             <w:r>
               <w:rPr>
@@ -1612,97 +1619,7 @@
                 <w:noProof/>
                 <w:webHidden/>
               </w:rPr>
-              <w:instrText xml:space="preserve"> PAGEREF _Toc57834909 \h </w:instrText>
-            </w:r>
-            <w:r>
-              <w:rPr>
-                <w:noProof/>
-                <w:webHidden/>
-              </w:rPr>
-            </w:r>
-            <w:r>
-              <w:rPr>
-                <w:noProof/>
-                <w:webHidden/>
-              </w:rPr>
-              <w:fldChar w:fldCharType="separate"/>
-            </w:r>
-            <w:r>
-              <w:rPr>
-                <w:noProof/>
-                <w:webHidden/>
-              </w:rPr>
-              <w:t>5</w:t>
-            </w:r>
-            <w:r>
-              <w:rPr>
-                <w:noProof/>
-                <w:webHidden/>
-              </w:rPr>
-              <w:fldChar w:fldCharType="end"/>
-            </w:r>
-          </w:hyperlink>
-        </w:p>
-        <w:p>
-          <w:pPr>
-            <w:pStyle w:val="14"/>
-            <w:tabs>
-              <w:tab w:val="left" w:pos="1100"/>
-              <w:tab w:val="right" w:leader="dot" w:pos="9855"/>
-            </w:tabs>
-            <w:rPr>
-              <w:rFonts w:asciiTheme="minorHAnsi" w:eastAsiaTheme="minorEastAsia" w:hAnsiTheme="minorHAnsi" w:cstheme="minorBidi"/>
-              <w:noProof/>
-              <w:sz w:val="22"/>
-              <w:szCs w:val="22"/>
-              <w:lang w:eastAsia="ru-RU"/>
-            </w:rPr>
-          </w:pPr>
-          <w:hyperlink w:anchor="_Toc57834910" w:history="1">
-            <w:r>
-              <w:rPr>
-                <w:rStyle w:val="a7"/>
-                <w:noProof/>
-              </w:rPr>
-              <w:t>4.</w:t>
-            </w:r>
-            <w:r>
-              <w:rPr>
-                <w:rFonts w:asciiTheme="minorHAnsi" w:eastAsiaTheme="minorEastAsia" w:hAnsiTheme="minorHAnsi" w:cstheme="minorBidi"/>
-                <w:noProof/>
-                <w:sz w:val="22"/>
-                <w:szCs w:val="22"/>
-                <w:lang w:eastAsia="ru-RU"/>
-              </w:rPr>
-              <w:tab/>
-            </w:r>
-            <w:r>
-              <w:rPr>
-                <w:rStyle w:val="a7"/>
-                <w:noProof/>
-              </w:rPr>
-              <w:t>Список литературы</w:t>
-            </w:r>
-            <w:r>
-              <w:rPr>
-                <w:noProof/>
-                <w:webHidden/>
-              </w:rPr>
-              <w:tab/>
-            </w:r>
-            <w:r>
-              <w:rPr>
-                <w:noProof/>
-                <w:webHidden/>
-              </w:rPr>
-              <w:fldChar w:fldCharType="begin"/>
-            </w:r>
-            <w:r>
-              <w:rPr>
-                <w:noProof/>
-                <w:webHidden/>
-              </w:rPr>
-              <w:instrText xml:space="preserve"> PAGEREF _Toc57834910 \h </w:instrText>
+              <w:instrText xml:space="preserve"> PAGEREF _Toc85213092 \h </w:instrText>
             </w:r>
             <w:r>
               <w:rPr>
@@ -1762,7 +1679,7 @@
       <w:pPr>
         <w:pStyle w:val="10"/>
       </w:pPr>
-      <w:bookmarkStart w:id="0" w:name="_Toc57834898"/>
+      <w:bookmarkStart w:id="0" w:name="_Toc85213081"/>
       <w:r>
         <w:lastRenderedPageBreak/>
         <w:t>Часть 1</w:t>
@@ -1777,7 +1694,7 @@
           <w:numId w:val="5"/>
         </w:numPr>
       </w:pPr>
-      <w:bookmarkStart w:id="1" w:name="_Toc57834899"/>
+      <w:bookmarkStart w:id="1" w:name="_Toc85213082"/>
       <w:r>
         <w:t>Выбрать вариант</w:t>
       </w:r>
@@ -1859,7 +1776,7 @@
           <w:numId w:val="5"/>
         </w:numPr>
       </w:pPr>
-      <w:bookmarkStart w:id="2" w:name="_Toc57834900"/>
+      <w:bookmarkStart w:id="2" w:name="_Toc85213083"/>
       <w:r>
         <w:t>Собрать электрическую схему</w:t>
       </w:r>
@@ -1944,8 +1861,16 @@
         <w:rPr>
           <w:lang w:val="en-US"/>
         </w:rPr>
-        <w:t>attachments/scheme.drawio</w:t>
-      </w:r>
+        <w:t>attachments/</w:t>
+      </w:r>
+      <w:proofErr w:type="spellStart"/>
+      <w:r>
+        <w:rPr>
+          <w:lang w:val="en-US"/>
+        </w:rPr>
+        <w:t>scheme.drawio</w:t>
+      </w:r>
+      <w:proofErr w:type="spellEnd"/>
     </w:p>
     <w:p>
       <w:r>
@@ -2000,7 +1925,7 @@
           <w:numId w:val="5"/>
         </w:numPr>
       </w:pPr>
-      <w:bookmarkStart w:id="3" w:name="_Toc57834901"/>
+      <w:bookmarkStart w:id="3" w:name="_Toc85213084"/>
       <w:r>
         <w:lastRenderedPageBreak/>
         <w:t>Разработать код управления подключенными устройствами</w:t>
@@ -2017,11 +1942,29 @@
           <w:numId w:val="5"/>
         </w:numPr>
       </w:pPr>
-      <w:bookmarkStart w:id="4" w:name="_Toc57834902"/>
+      <w:bookmarkStart w:id="4" w:name="_Toc85213085"/>
       <w:r>
         <w:t>Провести тестирование и показать результаты</w:t>
       </w:r>
       <w:bookmarkEnd w:id="4"/>
+    </w:p>
+    <w:p/>
+    <w:p>
+      <w:pPr>
+        <w:rPr>
+          <w:lang w:val="en-US"/>
+        </w:rPr>
+      </w:pPr>
+    </w:p>
+    <w:p>
+      <w:pPr>
+        <w:pStyle w:val="10"/>
+      </w:pPr>
+      <w:bookmarkStart w:id="5" w:name="_Toc85213086"/>
+      <w:r>
+        <w:t>Часть 2</w:t>
+      </w:r>
+      <w:bookmarkEnd w:id="5"/>
     </w:p>
     <w:p/>
     <w:p/>
@@ -2033,20 +1976,24 @@
           <w:numId w:val="5"/>
         </w:numPr>
       </w:pPr>
-      <w:bookmarkStart w:id="5" w:name="_Toc57834903"/>
-      <w:r>
-        <w:t>Предоставить выполнение работы и промежуточный отчет</w:t>
-      </w:r>
-      <w:bookmarkEnd w:id="5"/>
-    </w:p>
-    <w:p/>
-    <w:p>
-      <w:pPr>
-        <w:pStyle w:val="10"/>
-      </w:pPr>
-      <w:bookmarkStart w:id="6" w:name="_Toc57834904"/>
-      <w:r>
-        <w:t>Часть 2</w:t>
+      <w:bookmarkStart w:id="6" w:name="_Toc85213087"/>
+      <w:r>
+        <w:t xml:space="preserve">Реализовать нейронную сеть </w:t>
+      </w:r>
+      <w:r>
+        <w:rPr>
+          <w:lang w:val="en-US"/>
+        </w:rPr>
+        <w:t>MobileNet</w:t>
+      </w:r>
+      <w:r>
+        <w:t xml:space="preserve"> на </w:t>
+      </w:r>
+      <w:r>
+        <w:rPr>
+          <w:lang w:val="en-US"/>
+        </w:rPr>
+        <w:t>RaspberryPI</w:t>
       </w:r>
       <w:bookmarkEnd w:id="6"/>
     </w:p>
@@ -2060,24 +2007,15 @@
           <w:numId w:val="5"/>
         </w:numPr>
       </w:pPr>
-      <w:bookmarkStart w:id="7" w:name="_Toc57834905"/>
-      <w:r>
-        <w:t xml:space="preserve">Реализовать нейронную сеть </w:t>
+      <w:bookmarkStart w:id="7" w:name="_Toc85213088"/>
+      <w:r>
+        <w:t xml:space="preserve">Загрузить работу на </w:t>
       </w:r>
       <w:r>
         <w:rPr>
           <w:lang w:val="en-US"/>
         </w:rPr>
-        <w:t>MobileNet</w:t>
-      </w:r>
-      <w:r>
-        <w:t xml:space="preserve"> на </w:t>
-      </w:r>
-      <w:r>
-        <w:rPr>
-          <w:lang w:val="en-US"/>
-        </w:rPr>
-        <w:t>RaspberryPI</w:t>
+        <w:t>GitHub</w:t>
       </w:r>
       <w:bookmarkEnd w:id="7"/>
     </w:p>
@@ -2091,15 +2029,9 @@
           <w:numId w:val="5"/>
         </w:numPr>
       </w:pPr>
-      <w:bookmarkStart w:id="8" w:name="_Toc57834906"/>
-      <w:r>
-        <w:t xml:space="preserve">Загрузить работу на </w:t>
-      </w:r>
-      <w:r>
-        <w:rPr>
-          <w:lang w:val="en-US"/>
-        </w:rPr>
-        <w:t>GitHub</w:t>
+      <w:bookmarkStart w:id="8" w:name="_Toc85213089"/>
+      <w:r>
+        <w:t>Оформить отчет</w:t>
       </w:r>
       <w:bookmarkEnd w:id="8"/>
     </w:p>
@@ -2113,27 +2045,11 @@
           <w:numId w:val="5"/>
         </w:numPr>
       </w:pPr>
-      <w:bookmarkStart w:id="9" w:name="_Toc57834907"/>
-      <w:r>
-        <w:t>Оформить отчет</w:t>
+      <w:bookmarkStart w:id="9" w:name="_Toc85213090"/>
+      <w:r>
+        <w:t>Защитить работу</w:t>
       </w:r>
       <w:bookmarkEnd w:id="9"/>
-    </w:p>
-    <w:p/>
-    <w:p/>
-    <w:p>
-      <w:pPr>
-        <w:pStyle w:val="10"/>
-        <w:numPr>
-          <w:ilvl w:val="1"/>
-          <w:numId w:val="5"/>
-        </w:numPr>
-      </w:pPr>
-      <w:bookmarkStart w:id="10" w:name="_Toc57834908"/>
-      <w:r>
-        <w:t>Защитить работу</w:t>
-      </w:r>
-      <w:bookmarkEnd w:id="10"/>
     </w:p>
     <w:p/>
     <w:p>
@@ -2150,14 +2066,14 @@
       <w:pPr>
         <w:pStyle w:val="10"/>
       </w:pPr>
-      <w:bookmarkStart w:id="11" w:name="_Toc32828625"/>
-      <w:bookmarkStart w:id="12" w:name="_Toc57834909"/>
+      <w:bookmarkStart w:id="10" w:name="_Toc32828625"/>
+      <w:bookmarkStart w:id="11" w:name="_Toc85213091"/>
       <w:r>
         <w:lastRenderedPageBreak/>
         <w:t>Выводы</w:t>
       </w:r>
+      <w:bookmarkEnd w:id="10"/>
       <w:bookmarkEnd w:id="11"/>
-      <w:bookmarkEnd w:id="12"/>
     </w:p>
     <w:p>
       <w:r>
@@ -2201,13 +2117,13 @@
           <w:szCs w:val="28"/>
         </w:rPr>
       </w:pPr>
-      <w:bookmarkStart w:id="13" w:name="_Toc32828626"/>
-      <w:bookmarkStart w:id="14" w:name="_Toc57834910"/>
+      <w:bookmarkStart w:id="12" w:name="_Toc32828626"/>
+      <w:bookmarkStart w:id="13" w:name="_Toc85213092"/>
       <w:r>
         <w:t>Список литературы</w:t>
       </w:r>
+      <w:bookmarkEnd w:id="12"/>
       <w:bookmarkEnd w:id="13"/>
-      <w:bookmarkEnd w:id="14"/>
     </w:p>
     <w:p>
       <w:pPr>
@@ -2376,13 +2292,23 @@
       <w:pPr>
         <w:pStyle w:val="2"/>
       </w:pPr>
+      <w:proofErr w:type="spellStart"/>
       <w:r>
         <w:rPr>
           <w:rStyle w:val="a7"/>
           <w:color w:val="auto"/>
           <w:u w:val="none"/>
         </w:rPr>
-        <w:t>OpenCV Start Guide</w:t>
+        <w:t>OpenCV</w:t>
+      </w:r>
+      <w:proofErr w:type="spellEnd"/>
+      <w:r>
+        <w:rPr>
+          <w:rStyle w:val="a7"/>
+          <w:color w:val="auto"/>
+          <w:u w:val="none"/>
+        </w:rPr>
+        <w:t xml:space="preserve"> Start Guide</w:t>
       </w:r>
       <w:r>
         <w:rPr>
@@ -2463,6 +2389,7 @@
           <w:u w:val="none"/>
         </w:rPr>
       </w:pPr>
+      <w:proofErr w:type="spellStart"/>
       <w:r>
         <w:rPr>
           <w:rStyle w:val="a7"/>
@@ -2471,6 +2398,7 @@
         </w:rPr>
         <w:t>OpenCV</w:t>
       </w:r>
+      <w:proofErr w:type="spellEnd"/>
       <w:r>
         <w:rPr>
           <w:bCs/>
@@ -2506,6 +2434,7 @@
           </w:rPr>
           <w:t>://</w:t>
         </w:r>
+        <w:proofErr w:type="spellStart"/>
         <w:r>
           <w:rPr>
             <w:rStyle w:val="a7"/>
@@ -2513,6 +2442,7 @@
           </w:rPr>
           <w:t>opencv</w:t>
         </w:r>
+        <w:proofErr w:type="spellEnd"/>
         <w:r>
           <w:rPr>
             <w:rStyle w:val="a7"/>
@@ -2534,8 +2464,99 @@
         </w:r>
       </w:hyperlink>
     </w:p>
+    <w:p>
+      <w:pPr>
+        <w:pStyle w:val="2"/>
+        <w:rPr>
+          <w:rStyle w:val="a7"/>
+          <w:color w:val="auto"/>
+          <w:u w:val="none"/>
+        </w:rPr>
+      </w:pPr>
+      <w:r>
+        <w:rPr>
+          <w:rStyle w:val="a7"/>
+          <w:color w:val="auto"/>
+          <w:u w:val="none"/>
+        </w:rPr>
+        <w:t>MobileNet: меньше, быстрее, точнее</w:t>
+      </w:r>
+      <w:r>
+        <w:rPr>
+          <w:rStyle w:val="a7"/>
+          <w:color w:val="auto"/>
+          <w:u w:val="none"/>
+        </w:rPr>
+        <w:t xml:space="preserve"> </w:t>
+      </w:r>
+      <w:r>
+        <w:rPr>
+          <w:rStyle w:val="a7"/>
+          <w:color w:val="auto"/>
+          <w:u w:val="none"/>
+        </w:rPr>
+        <w:t>[</w:t>
+      </w:r>
+      <w:r>
+        <w:rPr>
+          <w:rStyle w:val="a7"/>
+          <w:color w:val="auto"/>
+          <w:u w:val="none"/>
+        </w:rPr>
+        <w:t>Электронный ресурс</w:t>
+      </w:r>
+      <w:r>
+        <w:rPr>
+          <w:rStyle w:val="a7"/>
+          <w:color w:val="auto"/>
+          <w:u w:val="none"/>
+        </w:rPr>
+        <w:t xml:space="preserve">]. </w:t>
+      </w:r>
+      <w:r>
+        <w:rPr>
+          <w:rStyle w:val="a7"/>
+          <w:color w:val="auto"/>
+          <w:u w:val="none"/>
+        </w:rPr>
+        <w:t>–</w:t>
+      </w:r>
+      <w:r>
+        <w:rPr>
+          <w:rStyle w:val="a7"/>
+          <w:color w:val="auto"/>
+          <w:u w:val="none"/>
+        </w:rPr>
+        <w:t xml:space="preserve"> </w:t>
+      </w:r>
+      <w:r>
+        <w:rPr>
+          <w:rStyle w:val="a7"/>
+          <w:color w:val="auto"/>
+          <w:u w:val="none"/>
+          <w:lang w:val="en-US"/>
+        </w:rPr>
+        <w:t>URL</w:t>
+      </w:r>
+      <w:r>
+        <w:rPr>
+          <w:rStyle w:val="a7"/>
+          <w:color w:val="auto"/>
+          <w:u w:val="none"/>
+        </w:rPr>
+        <w:t xml:space="preserve">: </w:t>
+      </w:r>
+      <w:hyperlink r:id="rId15" w:history="1">
+        <w:r>
+          <w:rPr>
+            <w:rStyle w:val="a7"/>
+          </w:rPr>
+          <w:t>https://habr.com/ru/post/352804/</w:t>
+        </w:r>
+      </w:hyperlink>
+    </w:p>
     <w:sectPr>
-      <w:footerReference w:type="default" r:id="rId15"/>
+      <w:footerReference w:type="default" r:id="rId16"/>
       <w:pgSz w:w="11906" w:h="16838"/>
       <w:pgMar w:top="1134" w:right="737" w:bottom="1134" w:left="1304" w:header="709" w:footer="709" w:gutter="0"/>
       <w:cols w:space="708"/>
@@ -2547,7 +2568,7 @@
 </file>
 
 <file path=word/endnotes.xml><?xml version="1.0" encoding="utf-8"?>
-<w:endnotes xmlns:wpc="http://schemas.microsoft.com/office/word/2010/wordprocessingCanvas" xmlns:cx="http://schemas.microsoft.com/office/drawing/2014/chartex" xmlns:cx1="http://schemas.microsoft.com/office/drawing/2015/9/8/chartex" xmlns:cx2="http://schemas.microsoft.com/office/drawing/2015/10/21/chartex" xmlns:cx3="http://schemas.microsoft.com/office/drawing/2016/5/9/chartex" xmlns:cx4="http://schemas.microsoft.com/office/drawing/2016/5/10/chartex" xmlns:cx5="http://schemas.microsoft.com/office/drawing/2016/5/11/chartex" xmlns:cx6="http://schemas.microsoft.com/office/drawing/2016/5/12/chartex" xmlns:cx7="http://schemas.microsoft.com/office/drawing/2016/5/13/chartex" xmlns:cx8="http://schemas.microsoft.com/office/drawing/2016/5/14/chartex" xmlns:mc="http://schemas.openxmlformats.org/markup-compatibility/2006" xmlns:aink="http://schemas.microsoft.com/office/drawing/2016/ink" xmlns:am3d="http://schemas.microsoft.com/office/drawing/2017/model3d" xmlns:o="urn:schemas-microsoft-com:office:office" xmlns:r="http://schemas.openxmlformats.org/officeDocument/2006/relationships" xmlns:m="http://schemas.openxmlformats.org/officeDocument/2006/math" xmlns:v="urn:schemas-microsoft-com:vml" xmlns:wp14="http://schemas.microsoft.com/office/word/2010/wordprocessingDrawing" xmlns:wp="http://schemas.openxmlformats.org/drawingml/2006/wordprocessingDrawing" xmlns:w10="urn:schemas-microsoft-com:office:word" xmlns:w="http://schemas.openxmlformats.org/wordprocessingml/2006/main" xmlns:w14="http://schemas.microsoft.com/office/word/2010/wordml" xmlns:w15="http://schemas.microsoft.com/office/word/2012/wordml" xmlns:w16cex="http://schemas.microsoft.com/office/word/2018/wordml/cex" xmlns:w16cid="http://schemas.microsoft.com/office/word/2016/wordml/cid" xmlns:w16="http://schemas.microsoft.com/office/word/2018/wordml" xmlns:w16se="http://schemas.microsoft.com/office/word/2015/wordml/symex" xmlns:wpg="http://schemas.microsoft.com/office/word/2010/wordprocessingGroup" xmlns:wpi="http://schemas.microsoft.com/office/word/2010/wordprocessingInk" xmlns:wne="http://schemas.microsoft.com/office/word/2006/wordml" xmlns:wps="http://schemas.microsoft.com/office/word/2010/wordprocessingShape" mc:Ignorable="w14 w15 w16se w16cid w16 w16cex wp14">
+<w:endnotes xmlns:wpc="http://schemas.microsoft.com/office/word/2010/wordprocessingCanvas" xmlns:cx="http://schemas.microsoft.com/office/drawing/2014/chartex" xmlns:cx1="http://schemas.microsoft.com/office/drawing/2015/9/8/chartex" xmlns:cx2="http://schemas.microsoft.com/office/drawing/2015/10/21/chartex" xmlns:cx3="http://schemas.microsoft.com/office/drawing/2016/5/9/chartex" xmlns:cx4="http://schemas.microsoft.com/office/drawing/2016/5/10/chartex" xmlns:cx5="http://schemas.microsoft.com/office/drawing/2016/5/11/chartex" xmlns:cx6="http://schemas.microsoft.com/office/drawing/2016/5/12/chartex" xmlns:cx7="http://schemas.microsoft.com/office/drawing/2016/5/13/chartex" xmlns:cx8="http://schemas.microsoft.com/office/drawing/2016/5/14/chartex" xmlns:mc="http://schemas.openxmlformats.org/markup-compatibility/2006" xmlns:aink="http://schemas.microsoft.com/office/drawing/2016/ink" xmlns:am3d="http://schemas.microsoft.com/office/drawing/2017/model3d" xmlns:o="urn:schemas-microsoft-com:office:office" xmlns:r="http://schemas.openxmlformats.org/officeDocument/2006/relationships" xmlns:m="http://schemas.openxmlformats.org/officeDocument/2006/math" xmlns:v="urn:schemas-microsoft-com:vml" xmlns:wp14="http://schemas.microsoft.com/office/word/2010/wordprocessingDrawing" xmlns:wp="http://schemas.openxmlformats.org/drawingml/2006/wordprocessingDrawing" xmlns:w10="urn:schemas-microsoft-com:office:word" xmlns:w="http://schemas.openxmlformats.org/wordprocessingml/2006/main" xmlns:w14="http://schemas.microsoft.com/office/word/2010/wordml" xmlns:w15="http://schemas.microsoft.com/office/word/2012/wordml" xmlns:w16cex="http://schemas.microsoft.com/office/word/2018/wordml/cex" xmlns:w16cid="http://schemas.microsoft.com/office/word/2016/wordml/cid" xmlns:w16="http://schemas.microsoft.com/office/word/2018/wordml" xmlns:w16sdtdh="http://schemas.microsoft.com/office/word/2020/wordml/sdtdatahash" xmlns:w16se="http://schemas.microsoft.com/office/word/2015/wordml/symex" xmlns:wpg="http://schemas.microsoft.com/office/word/2010/wordprocessingGroup" xmlns:wpi="http://schemas.microsoft.com/office/word/2010/wordprocessingInk" xmlns:wne="http://schemas.microsoft.com/office/word/2006/wordml" xmlns:wps="http://schemas.microsoft.com/office/word/2010/wordprocessingShape" mc:Ignorable="w14 w15 w16se w16cid w16 w16cex w16sdtdh wp14">
   <w:endnote w:type="separator" w:id="-1">
     <w:p>
       <w:pPr>
@@ -2572,7 +2593,7 @@
 </file>
 
 <file path=word/footer1.xml><?xml version="1.0" encoding="utf-8"?>
-<w:ftr xmlns:wpc="http://schemas.microsoft.com/office/word/2010/wordprocessingCanvas" xmlns:cx="http://schemas.microsoft.com/office/drawing/2014/chartex" xmlns:cx1="http://schemas.microsoft.com/office/drawing/2015/9/8/chartex" xmlns:cx2="http://schemas.microsoft.com/office/drawing/2015/10/21/chartex" xmlns:cx3="http://schemas.microsoft.com/office/drawing/2016/5/9/chartex" xmlns:cx4="http://schemas.microsoft.com/office/drawing/2016/5/10/chartex" xmlns:cx5="http://schemas.microsoft.com/office/drawing/2016/5/11/chartex" xmlns:cx6="http://schemas.microsoft.com/office/drawing/2016/5/12/chartex" xmlns:cx7="http://schemas.microsoft.com/office/drawing/2016/5/13/chartex" xmlns:cx8="http://schemas.microsoft.com/office/drawing/2016/5/14/chartex" xmlns:mc="http://schemas.openxmlformats.org/markup-compatibility/2006" xmlns:aink="http://schemas.microsoft.com/office/drawing/2016/ink" xmlns:am3d="http://schemas.microsoft.com/office/drawing/2017/model3d" xmlns:o="urn:schemas-microsoft-com:office:office" xmlns:r="http://schemas.openxmlformats.org/officeDocument/2006/relationships" xmlns:m="http://schemas.openxmlformats.org/officeDocument/2006/math" xmlns:v="urn:schemas-microsoft-com:vml" xmlns:wp14="http://schemas.microsoft.com/office/word/2010/wordprocessingDrawing" xmlns:wp="http://schemas.openxmlformats.org/drawingml/2006/wordprocessingDrawing" xmlns:w10="urn:schemas-microsoft-com:office:word" xmlns:w="http://schemas.openxmlformats.org/wordprocessingml/2006/main" xmlns:w14="http://schemas.microsoft.com/office/word/2010/wordml" xmlns:w15="http://schemas.microsoft.com/office/word/2012/wordml" xmlns:w16cex="http://schemas.microsoft.com/office/word/2018/wordml/cex" xmlns:w16cid="http://schemas.microsoft.com/office/word/2016/wordml/cid" xmlns:w16="http://schemas.microsoft.com/office/word/2018/wordml" xmlns:w16se="http://schemas.microsoft.com/office/word/2015/wordml/symex" xmlns:wpg="http://schemas.microsoft.com/office/word/2010/wordprocessingGroup" xmlns:wpi="http://schemas.microsoft.com/office/word/2010/wordprocessingInk" xmlns:wne="http://schemas.microsoft.com/office/word/2006/wordml" xmlns:wps="http://schemas.microsoft.com/office/word/2010/wordprocessingShape" mc:Ignorable="w14 w15 w16se w16cid w16 w16cex wp14">
+<w:ftr xmlns:wpc="http://schemas.microsoft.com/office/word/2010/wordprocessingCanvas" xmlns:cx="http://schemas.microsoft.com/office/drawing/2014/chartex" xmlns:cx1="http://schemas.microsoft.com/office/drawing/2015/9/8/chartex" xmlns:cx2="http://schemas.microsoft.com/office/drawing/2015/10/21/chartex" xmlns:cx3="http://schemas.microsoft.com/office/drawing/2016/5/9/chartex" xmlns:cx4="http://schemas.microsoft.com/office/drawing/2016/5/10/chartex" xmlns:cx5="http://schemas.microsoft.com/office/drawing/2016/5/11/chartex" xmlns:cx6="http://schemas.microsoft.com/office/drawing/2016/5/12/chartex" xmlns:cx7="http://schemas.microsoft.com/office/drawing/2016/5/13/chartex" xmlns:cx8="http://schemas.microsoft.com/office/drawing/2016/5/14/chartex" xmlns:mc="http://schemas.openxmlformats.org/markup-compatibility/2006" xmlns:aink="http://schemas.microsoft.com/office/drawing/2016/ink" xmlns:am3d="http://schemas.microsoft.com/office/drawing/2017/model3d" xmlns:o="urn:schemas-microsoft-com:office:office" xmlns:r="http://schemas.openxmlformats.org/officeDocument/2006/relationships" xmlns:m="http://schemas.openxmlformats.org/officeDocument/2006/math" xmlns:v="urn:schemas-microsoft-com:vml" xmlns:wp14="http://schemas.microsoft.com/office/word/2010/wordprocessingDrawing" xmlns:wp="http://schemas.openxmlformats.org/drawingml/2006/wordprocessingDrawing" xmlns:w10="urn:schemas-microsoft-com:office:word" xmlns:w="http://schemas.openxmlformats.org/wordprocessingml/2006/main" xmlns:w14="http://schemas.microsoft.com/office/word/2010/wordml" xmlns:w15="http://schemas.microsoft.com/office/word/2012/wordml" xmlns:w16cex="http://schemas.microsoft.com/office/word/2018/wordml/cex" xmlns:w16cid="http://schemas.microsoft.com/office/word/2016/wordml/cid" xmlns:w16="http://schemas.microsoft.com/office/word/2018/wordml" xmlns:w16sdtdh="http://schemas.microsoft.com/office/word/2020/wordml/sdtdatahash" xmlns:w16se="http://schemas.microsoft.com/office/word/2015/wordml/symex" xmlns:wpg="http://schemas.microsoft.com/office/word/2010/wordprocessingGroup" xmlns:wpi="http://schemas.microsoft.com/office/word/2010/wordprocessingInk" xmlns:wne="http://schemas.microsoft.com/office/word/2006/wordml" xmlns:wps="http://schemas.microsoft.com/office/word/2010/wordprocessingShape" mc:Ignorable="w14 w15 w16se w16cid w16 w16cex w16sdtdh wp14">
   <w:sdt>
     <w:sdtPr>
       <w:id w:val="-112437935"/>
@@ -2618,7 +2639,7 @@
 </file>
 
 <file path=word/footnotes.xml><?xml version="1.0" encoding="utf-8"?>
-<w:footnotes xmlns:wpc="http://schemas.microsoft.com/office/word/2010/wordprocessingCanvas" xmlns:cx="http://schemas.microsoft.com/office/drawing/2014/chartex" xmlns:cx1="http://schemas.microsoft.com/office/drawing/2015/9/8/chartex" xmlns:cx2="http://schemas.microsoft.com/office/drawing/2015/10/21/chartex" xmlns:cx3="http://schemas.microsoft.com/office/drawing/2016/5/9/chartex" xmlns:cx4="http://schemas.microsoft.com/office/drawing/2016/5/10/chartex" xmlns:cx5="http://schemas.microsoft.com/office/drawing/2016/5/11/chartex" xmlns:cx6="http://schemas.microsoft.com/office/drawing/2016/5/12/chartex" xmlns:cx7="http://schemas.microsoft.com/office/drawing/2016/5/13/chartex" xmlns:cx8="http://schemas.microsoft.com/office/drawing/2016/5/14/chartex" xmlns:mc="http://schemas.openxmlformats.org/markup-compatibility/2006" xmlns:aink="http://schemas.microsoft.com/office/drawing/2016/ink" xmlns:am3d="http://schemas.microsoft.com/office/drawing/2017/model3d" xmlns:o="urn:schemas-microsoft-com:office:office" xmlns:r="http://schemas.openxmlformats.org/officeDocument/2006/relationships" xmlns:m="http://schemas.openxmlformats.org/officeDocument/2006/math" xmlns:v="urn:schemas-microsoft-com:vml" xmlns:wp14="http://schemas.microsoft.com/office/word/2010/wordprocessingDrawing" xmlns:wp="http://schemas.openxmlformats.org/drawingml/2006/wordprocessingDrawing" xmlns:w10="urn:schemas-microsoft-com:office:word" xmlns:w="http://schemas.openxmlformats.org/wordprocessingml/2006/main" xmlns:w14="http://schemas.microsoft.com/office/word/2010/wordml" xmlns:w15="http://schemas.microsoft.com/office/word/2012/wordml" xmlns:w16cex="http://schemas.microsoft.com/office/word/2018/wordml/cex" xmlns:w16cid="http://schemas.microsoft.com/office/word/2016/wordml/cid" xmlns:w16="http://schemas.microsoft.com/office/word/2018/wordml" xmlns:w16se="http://schemas.microsoft.com/office/word/2015/wordml/symex" xmlns:wpg="http://schemas.microsoft.com/office/word/2010/wordprocessingGroup" xmlns:wpi="http://schemas.microsoft.com/office/word/2010/wordprocessingInk" xmlns:wne="http://schemas.microsoft.com/office/word/2006/wordml" xmlns:wps="http://schemas.microsoft.com/office/word/2010/wordprocessingShape" mc:Ignorable="w14 w15 w16se w16cid w16 w16cex wp14">
+<w:footnotes xmlns:wpc="http://schemas.microsoft.com/office/word/2010/wordprocessingCanvas" xmlns:cx="http://schemas.microsoft.com/office/drawing/2014/chartex" xmlns:cx1="http://schemas.microsoft.com/office/drawing/2015/9/8/chartex" xmlns:cx2="http://schemas.microsoft.com/office/drawing/2015/10/21/chartex" xmlns:cx3="http://schemas.microsoft.com/office/drawing/2016/5/9/chartex" xmlns:cx4="http://schemas.microsoft.com/office/drawing/2016/5/10/chartex" xmlns:cx5="http://schemas.microsoft.com/office/drawing/2016/5/11/chartex" xmlns:cx6="http://schemas.microsoft.com/office/drawing/2016/5/12/chartex" xmlns:cx7="http://schemas.microsoft.com/office/drawing/2016/5/13/chartex" xmlns:cx8="http://schemas.microsoft.com/office/drawing/2016/5/14/chartex" xmlns:mc="http://schemas.openxmlformats.org/markup-compatibility/2006" xmlns:aink="http://schemas.microsoft.com/office/drawing/2016/ink" xmlns:am3d="http://schemas.microsoft.com/office/drawing/2017/model3d" xmlns:o="urn:schemas-microsoft-com:office:office" xmlns:r="http://schemas.openxmlformats.org/officeDocument/2006/relationships" xmlns:m="http://schemas.openxmlformats.org/officeDocument/2006/math" xmlns:v="urn:schemas-microsoft-com:vml" xmlns:wp14="http://schemas.microsoft.com/office/word/2010/wordprocessingDrawing" xmlns:wp="http://schemas.openxmlformats.org/drawingml/2006/wordprocessingDrawing" xmlns:w10="urn:schemas-microsoft-com:office:word" xmlns:w="http://schemas.openxmlformats.org/wordprocessingml/2006/main" xmlns:w14="http://schemas.microsoft.com/office/word/2010/wordml" xmlns:w15="http://schemas.microsoft.com/office/word/2012/wordml" xmlns:w16cex="http://schemas.microsoft.com/office/word/2018/wordml/cex" xmlns:w16cid="http://schemas.microsoft.com/office/word/2016/wordml/cid" xmlns:w16="http://schemas.microsoft.com/office/word/2018/wordml" xmlns:w16sdtdh="http://schemas.microsoft.com/office/word/2020/wordml/sdtdatahash" xmlns:w16se="http://schemas.microsoft.com/office/word/2015/wordml/symex" xmlns:wpg="http://schemas.microsoft.com/office/word/2010/wordprocessingGroup" xmlns:wpi="http://schemas.microsoft.com/office/word/2010/wordprocessingInk" xmlns:wne="http://schemas.microsoft.com/office/word/2006/wordml" xmlns:wps="http://schemas.microsoft.com/office/word/2010/wordprocessingShape" mc:Ignorable="w14 w15 w16se w16cid w16 w16cex w16sdtdh wp14">
   <w:footnote w:type="separator" w:id="-1">
     <w:p>
       <w:pPr>
@@ -2643,7 +2664,7 @@
 </file>
 
 <file path=word/numbering.xml><?xml version="1.0" encoding="utf-8"?>
-<w:numbering xmlns:wpc="http://schemas.microsoft.com/office/word/2010/wordprocessingCanvas" xmlns:cx="http://schemas.microsoft.com/office/drawing/2014/chartex" xmlns:cx1="http://schemas.microsoft.com/office/drawing/2015/9/8/chartex" xmlns:cx2="http://schemas.microsoft.com/office/drawing/2015/10/21/chartex" xmlns:cx3="http://schemas.microsoft.com/office/drawing/2016/5/9/chartex" xmlns:cx4="http://schemas.microsoft.com/office/drawing/2016/5/10/chartex" xmlns:cx5="http://schemas.microsoft.com/office/drawing/2016/5/11/chartex" xmlns:cx6="http://schemas.microsoft.com/office/drawing/2016/5/12/chartex" xmlns:cx7="http://schemas.microsoft.com/office/drawing/2016/5/13/chartex" xmlns:cx8="http://schemas.microsoft.com/office/drawing/2016/5/14/chartex" xmlns:mc="http://schemas.openxmlformats.org/markup-compatibility/2006" xmlns:aink="http://schemas.microsoft.com/office/drawing/2016/ink" xmlns:am3d="http://schemas.microsoft.com/office/drawing/2017/model3d" xmlns:o="urn:schemas-microsoft-com:office:office" xmlns:r="http://schemas.openxmlformats.org/officeDocument/2006/relationships" xmlns:m="http://schemas.openxmlformats.org/officeDocument/2006/math" xmlns:v="urn:schemas-microsoft-com:vml" xmlns:wp14="http://schemas.microsoft.com/office/word/2010/wordprocessingDrawing" xmlns:wp="http://schemas.openxmlformats.org/drawingml/2006/wordprocessingDrawing" xmlns:w10="urn:schemas-microsoft-com:office:word" xmlns:w="http://schemas.openxmlformats.org/wordprocessingml/2006/main" xmlns:w14="http://schemas.microsoft.com/office/word/2010/wordml" xmlns:w15="http://schemas.microsoft.com/office/word/2012/wordml" xmlns:w16cex="http://schemas.microsoft.com/office/word/2018/wordml/cex" xmlns:w16cid="http://schemas.microsoft.com/office/word/2016/wordml/cid" xmlns:w16="http://schemas.microsoft.com/office/word/2018/wordml" xmlns:w16se="http://schemas.microsoft.com/office/word/2015/wordml/symex" xmlns:wpg="http://schemas.microsoft.com/office/word/2010/wordprocessingGroup" xmlns:wpi="http://schemas.microsoft.com/office/word/2010/wordprocessingInk" xmlns:wne="http://schemas.microsoft.com/office/word/2006/wordml" xmlns:wps="http://schemas.microsoft.com/office/word/2010/wordprocessingShape" mc:Ignorable="w14 w15 w16se w16cid w16 w16cex wp14">
+<w:numbering xmlns:wpc="http://schemas.microsoft.com/office/word/2010/wordprocessingCanvas" xmlns:cx="http://schemas.microsoft.com/office/drawing/2014/chartex" xmlns:cx1="http://schemas.microsoft.com/office/drawing/2015/9/8/chartex" xmlns:cx2="http://schemas.microsoft.com/office/drawing/2015/10/21/chartex" xmlns:cx3="http://schemas.microsoft.com/office/drawing/2016/5/9/chartex" xmlns:cx4="http://schemas.microsoft.com/office/drawing/2016/5/10/chartex" xmlns:cx5="http://schemas.microsoft.com/office/drawing/2016/5/11/chartex" xmlns:cx6="http://schemas.microsoft.com/office/drawing/2016/5/12/chartex" xmlns:cx7="http://schemas.microsoft.com/office/drawing/2016/5/13/chartex" xmlns:cx8="http://schemas.microsoft.com/office/drawing/2016/5/14/chartex" xmlns:mc="http://schemas.openxmlformats.org/markup-compatibility/2006" xmlns:aink="http://schemas.microsoft.com/office/drawing/2016/ink" xmlns:am3d="http://schemas.microsoft.com/office/drawing/2017/model3d" xmlns:o="urn:schemas-microsoft-com:office:office" xmlns:r="http://schemas.openxmlformats.org/officeDocument/2006/relationships" xmlns:m="http://schemas.openxmlformats.org/officeDocument/2006/math" xmlns:v="urn:schemas-microsoft-com:vml" xmlns:wp14="http://schemas.microsoft.com/office/word/2010/wordprocessingDrawing" xmlns:wp="http://schemas.openxmlformats.org/drawingml/2006/wordprocessingDrawing" xmlns:w10="urn:schemas-microsoft-com:office:word" xmlns:w="http://schemas.openxmlformats.org/wordprocessingml/2006/main" xmlns:w14="http://schemas.microsoft.com/office/word/2010/wordml" xmlns:w15="http://schemas.microsoft.com/office/word/2012/wordml" xmlns:w16cex="http://schemas.microsoft.com/office/word/2018/wordml/cex" xmlns:w16cid="http://schemas.microsoft.com/office/word/2016/wordml/cid" xmlns:w16="http://schemas.microsoft.com/office/word/2018/wordml" xmlns:w16sdtdh="http://schemas.microsoft.com/office/word/2020/wordml/sdtdatahash" xmlns:w16se="http://schemas.microsoft.com/office/word/2015/wordml/symex" xmlns:wpg="http://schemas.microsoft.com/office/word/2010/wordprocessingGroup" xmlns:wpi="http://schemas.microsoft.com/office/word/2010/wordprocessingInk" xmlns:wne="http://schemas.microsoft.com/office/word/2006/wordml" xmlns:wps="http://schemas.microsoft.com/office/word/2010/wordprocessingShape" mc:Ignorable="w14 w15 w16se w16cid w16 w16cex w16sdtdh wp14">
   <w:abstractNum w:abstractNumId="0" w15:restartNumberingAfterBreak="0">
     <w:nsid w:val="13585D0B"/>
     <w:multiLevelType w:val="hybridMultilevel"/>
@@ -3759,7 +3780,7 @@
 </file>
 
 <file path=word/styles.xml><?xml version="1.0" encoding="utf-8"?>
-<w:styles xmlns:mc="http://schemas.openxmlformats.org/markup-compatibility/2006" xmlns:r="http://schemas.openxmlformats.org/officeDocument/2006/relationships" xmlns:w="http://schemas.openxmlformats.org/wordprocessingml/2006/main" xmlns:w14="http://schemas.microsoft.com/office/word/2010/wordml" xmlns:w15="http://schemas.microsoft.com/office/word/2012/wordml" xmlns:w16cex="http://schemas.microsoft.com/office/word/2018/wordml/cex" xmlns:w16cid="http://schemas.microsoft.com/office/word/2016/wordml/cid" xmlns:w16="http://schemas.microsoft.com/office/word/2018/wordml" xmlns:w16se="http://schemas.microsoft.com/office/word/2015/wordml/symex" mc:Ignorable="w14 w15 w16se w16cid w16 w16cex">
+<w:styles xmlns:mc="http://schemas.openxmlformats.org/markup-compatibility/2006" xmlns:r="http://schemas.openxmlformats.org/officeDocument/2006/relationships" xmlns:w="http://schemas.openxmlformats.org/wordprocessingml/2006/main" xmlns:w14="http://schemas.microsoft.com/office/word/2010/wordml" xmlns:w15="http://schemas.microsoft.com/office/word/2012/wordml" xmlns:w16cex="http://schemas.microsoft.com/office/word/2018/wordml/cex" xmlns:w16cid="http://schemas.microsoft.com/office/word/2016/wordml/cid" xmlns:w16="http://schemas.microsoft.com/office/word/2018/wordml" xmlns:w16sdtdh="http://schemas.microsoft.com/office/word/2020/wordml/sdtdatahash" xmlns:w16se="http://schemas.microsoft.com/office/word/2015/wordml/symex" mc:Ignorable="w14 w15 w16se w16cid w16 w16cex w16sdtdh">
   <w:docDefaults>
     <w:rPrDefault>
       <w:rPr>
@@ -4187,6 +4208,29 @@
       <w:szCs w:val="32"/>
     </w:rPr>
   </w:style>
+  <w:style w:type="paragraph" w:styleId="20">
+    <w:name w:val="heading 2"/>
+    <w:basedOn w:val="a0"/>
+    <w:next w:val="a0"/>
+    <w:link w:val="21"/>
+    <w:uiPriority w:val="9"/>
+    <w:semiHidden/>
+    <w:unhideWhenUsed/>
+    <w:qFormat/>
+    <w:rsid w:val="00420BF0"/>
+    <w:pPr>
+      <w:keepNext/>
+      <w:keepLines/>
+      <w:spacing w:before="40" w:after="0"/>
+      <w:outlineLvl w:val="1"/>
+    </w:pPr>
+    <w:rPr>
+      <w:rFonts w:asciiTheme="majorHAnsi" w:eastAsiaTheme="majorEastAsia" w:hAnsiTheme="majorHAnsi" w:cstheme="majorBidi"/>
+      <w:color w:val="2F5496" w:themeColor="accent1" w:themeShade="BF"/>
+      <w:sz w:val="26"/>
+      <w:szCs w:val="26"/>
+    </w:rPr>
+  </w:style>
   <w:style w:type="character" w:default="1" w:styleId="a1">
     <w:name w:val="Default Paragraph Font"/>
     <w:uiPriority w:val="1"/>
@@ -4413,7 +4457,7 @@
   <w:style w:type="paragraph" w:customStyle="1" w:styleId="11">
     <w:name w:val="Сквозная подпись таблиц 1 строка"/>
     <w:basedOn w:val="a"/>
-    <w:next w:val="20"/>
+    <w:next w:val="22"/>
     <w:autoRedefine/>
     <w:qFormat/>
     <w:rsid w:val="00A61D92"/>
@@ -4428,7 +4472,7 @@
       <w:lang w:val="en-US"/>
     </w:rPr>
   </w:style>
-  <w:style w:type="character" w:customStyle="1" w:styleId="21">
+  <w:style w:type="character" w:customStyle="1" w:styleId="23">
     <w:name w:val="Неразрешенное упоминание2"/>
     <w:basedOn w:val="a1"/>
     <w:uiPriority w:val="99"/>
@@ -4453,7 +4497,7 @@
       <w:sz w:val="24"/>
     </w:rPr>
   </w:style>
-  <w:style w:type="paragraph" w:customStyle="1" w:styleId="20">
+  <w:style w:type="paragraph" w:customStyle="1" w:styleId="22">
     <w:name w:val="Сквозная подпись таблиц 2 строка"/>
     <w:basedOn w:val="11"/>
     <w:next w:val="a0"/>
@@ -4635,6 +4679,20 @@
     <w:rPr>
       <w:color w:val="605E5C"/>
       <w:shd w:val="clear" w:color="auto" w:fill="E1DFDD"/>
+    </w:rPr>
+  </w:style>
+  <w:style w:type="character" w:customStyle="1" w:styleId="21">
+    <w:name w:val="Заголовок 2 Знак"/>
+    <w:basedOn w:val="a1"/>
+    <w:link w:val="20"/>
+    <w:uiPriority w:val="9"/>
+    <w:semiHidden/>
+    <w:rsid w:val="00420BF0"/>
+    <w:rPr>
+      <w:rFonts w:asciiTheme="majorHAnsi" w:eastAsiaTheme="majorEastAsia" w:hAnsiTheme="majorHAnsi" w:cstheme="majorBidi"/>
+      <w:color w:val="2F5496" w:themeColor="accent1" w:themeShade="BF"/>
+      <w:sz w:val="26"/>
+      <w:szCs w:val="26"/>
     </w:rPr>
   </w:style>
 </w:styles>

</xml_diff>

<commit_message>
servo.py was added (not tested)
</commit_message>
<xml_diff>
--- a/lab_1/attachments/report.docx
+++ b/lab_1/attachments/report.docx
@@ -1,6 +1,6 @@
 
 <file path=word/document.xml><?xml version="1.0" encoding="utf-8"?>
-<w:document xmlns:wpc="http://schemas.microsoft.com/office/word/2010/wordprocessingCanvas" xmlns:cx="http://schemas.microsoft.com/office/drawing/2014/chartex" xmlns:cx1="http://schemas.microsoft.com/office/drawing/2015/9/8/chartex" xmlns:cx2="http://schemas.microsoft.com/office/drawing/2015/10/21/chartex" xmlns:cx3="http://schemas.microsoft.com/office/drawing/2016/5/9/chartex" xmlns:cx4="http://schemas.microsoft.com/office/drawing/2016/5/10/chartex" xmlns:cx5="http://schemas.microsoft.com/office/drawing/2016/5/11/chartex" xmlns:cx6="http://schemas.microsoft.com/office/drawing/2016/5/12/chartex" xmlns:cx7="http://schemas.microsoft.com/office/drawing/2016/5/13/chartex" xmlns:cx8="http://schemas.microsoft.com/office/drawing/2016/5/14/chartex" xmlns:mc="http://schemas.openxmlformats.org/markup-compatibility/2006" xmlns:aink="http://schemas.microsoft.com/office/drawing/2016/ink" xmlns:am3d="http://schemas.microsoft.com/office/drawing/2017/model3d" xmlns:o="urn:schemas-microsoft-com:office:office" xmlns:r="http://schemas.openxmlformats.org/officeDocument/2006/relationships" xmlns:m="http://schemas.openxmlformats.org/officeDocument/2006/math" xmlns:v="urn:schemas-microsoft-com:vml" xmlns:wp14="http://schemas.microsoft.com/office/word/2010/wordprocessingDrawing" xmlns:wp="http://schemas.openxmlformats.org/drawingml/2006/wordprocessingDrawing" xmlns:w10="urn:schemas-microsoft-com:office:word" xmlns:w="http://schemas.openxmlformats.org/wordprocessingml/2006/main" xmlns:w14="http://schemas.microsoft.com/office/word/2010/wordml" xmlns:w15="http://schemas.microsoft.com/office/word/2012/wordml" xmlns:w16cex="http://schemas.microsoft.com/office/word/2018/wordml/cex" xmlns:w16cid="http://schemas.microsoft.com/office/word/2016/wordml/cid" xmlns:w16="http://schemas.microsoft.com/office/word/2018/wordml" xmlns:w16sdtdh="http://schemas.microsoft.com/office/word/2020/wordml/sdtdatahash" xmlns:w16se="http://schemas.microsoft.com/office/word/2015/wordml/symex" xmlns:wpg="http://schemas.microsoft.com/office/word/2010/wordprocessingGroup" xmlns:wpi="http://schemas.microsoft.com/office/word/2010/wordprocessingInk" xmlns:wne="http://schemas.microsoft.com/office/word/2006/wordml" xmlns:wps="http://schemas.microsoft.com/office/word/2010/wordprocessingShape" mc:Ignorable="w14 w15 w16se w16cid w16 w16cex w16sdtdh wp14">
+<w:document xmlns:wpc="http://schemas.microsoft.com/office/word/2010/wordprocessingCanvas" xmlns:cx="http://schemas.microsoft.com/office/drawing/2014/chartex" xmlns:cx1="http://schemas.microsoft.com/office/drawing/2015/9/8/chartex" xmlns:mc="http://schemas.openxmlformats.org/markup-compatibility/2006" xmlns:o="urn:schemas-microsoft-com:office:office" xmlns:r="http://schemas.openxmlformats.org/officeDocument/2006/relationships" xmlns:m="http://schemas.openxmlformats.org/officeDocument/2006/math" xmlns:v="urn:schemas-microsoft-com:vml" xmlns:wp14="http://schemas.microsoft.com/office/word/2010/wordprocessingDrawing" xmlns:wp="http://schemas.openxmlformats.org/drawingml/2006/wordprocessingDrawing" xmlns:w10="urn:schemas-microsoft-com:office:word" xmlns:w="http://schemas.openxmlformats.org/wordprocessingml/2006/main" xmlns:w14="http://schemas.microsoft.com/office/word/2010/wordml" xmlns:w15="http://schemas.microsoft.com/office/word/2012/wordml" xmlns:w16se="http://schemas.microsoft.com/office/word/2015/wordml/symex" xmlns:wpg="http://schemas.microsoft.com/office/word/2010/wordprocessingGroup" xmlns:wpi="http://schemas.microsoft.com/office/word/2010/wordprocessingInk" xmlns:wne="http://schemas.microsoft.com/office/word/2006/wordml" xmlns:wps="http://schemas.microsoft.com/office/word/2010/wordprocessingShape" mc:Ignorable="w14 w15 w16se wp14">
   <w:body>
     <w:p>
       <w:pPr>
@@ -554,7 +554,7 @@
             </w:rPr>
             <w:fldChar w:fldCharType="separate"/>
           </w:r>
-          <w:hyperlink w:anchor="_Toc85213081" w:history="1">
+          <w:hyperlink w:anchor="_Toc88055981" w:history="1">
             <w:r>
               <w:rPr>
                 <w:rStyle w:val="a7"/>
@@ -598,7 +598,7 @@
                 <w:noProof/>
                 <w:webHidden/>
               </w:rPr>
-              <w:instrText xml:space="preserve"> PAGEREF _Toc85213081 \h </w:instrText>
+              <w:instrText xml:space="preserve"> PAGEREF _Toc88055981 \h </w:instrText>
             </w:r>
             <w:r>
               <w:rPr>
@@ -644,7 +644,7 @@
               <w:lang w:eastAsia="ru-RU"/>
             </w:rPr>
           </w:pPr>
-          <w:hyperlink w:anchor="_Toc85213082" w:history="1">
+          <w:hyperlink w:anchor="_Toc88055982" w:history="1">
             <w:r>
               <w:rPr>
                 <w:rStyle w:val="a7"/>
@@ -688,7 +688,7 @@
                 <w:noProof/>
                 <w:webHidden/>
               </w:rPr>
-              <w:instrText xml:space="preserve"> PAGEREF _Toc85213082 \h </w:instrText>
+              <w:instrText xml:space="preserve"> PAGEREF _Toc88055982 \h </w:instrText>
             </w:r>
             <w:r>
               <w:rPr>
@@ -734,7 +734,7 @@
               <w:lang w:eastAsia="ru-RU"/>
             </w:rPr>
           </w:pPr>
-          <w:hyperlink w:anchor="_Toc85213083" w:history="1">
+          <w:hyperlink w:anchor="_Toc88055983" w:history="1">
             <w:r>
               <w:rPr>
                 <w:rStyle w:val="a7"/>
@@ -778,7 +778,7 @@
                 <w:noProof/>
                 <w:webHidden/>
               </w:rPr>
-              <w:instrText xml:space="preserve"> PAGEREF _Toc85213083 \h </w:instrText>
+              <w:instrText xml:space="preserve"> PAGEREF _Toc88055983 \h </w:instrText>
             </w:r>
             <w:r>
               <w:rPr>
@@ -824,7 +824,7 @@
               <w:lang w:eastAsia="ru-RU"/>
             </w:rPr>
           </w:pPr>
-          <w:hyperlink w:anchor="_Toc85213084" w:history="1">
+          <w:hyperlink w:anchor="_Toc88055984" w:history="1">
             <w:r>
               <w:rPr>
                 <w:rStyle w:val="a7"/>
@@ -868,7 +868,7 @@
                 <w:noProof/>
                 <w:webHidden/>
               </w:rPr>
-              <w:instrText xml:space="preserve"> PAGEREF _Toc85213084 \h </w:instrText>
+              <w:instrText xml:space="preserve"> PAGEREF _Toc88055984 \h </w:instrText>
             </w:r>
             <w:r>
               <w:rPr>
@@ -914,7 +914,7 @@
               <w:lang w:eastAsia="ru-RU"/>
             </w:rPr>
           </w:pPr>
-          <w:hyperlink w:anchor="_Toc85213085" w:history="1">
+          <w:hyperlink w:anchor="_Toc88055985" w:history="1">
             <w:r>
               <w:rPr>
                 <w:rStyle w:val="a7"/>
@@ -958,7 +958,7 @@
                 <w:noProof/>
                 <w:webHidden/>
               </w:rPr>
-              <w:instrText xml:space="preserve"> PAGEREF _Toc85213085 \h </w:instrText>
+              <w:instrText xml:space="preserve"> PAGEREF _Toc88055985 \h </w:instrText>
             </w:r>
             <w:r>
               <w:rPr>
@@ -1004,7 +1004,7 @@
               <w:lang w:eastAsia="ru-RU"/>
             </w:rPr>
           </w:pPr>
-          <w:hyperlink w:anchor="_Toc85213086" w:history="1">
+          <w:hyperlink w:anchor="_Toc88055986" w:history="1">
             <w:r>
               <w:rPr>
                 <w:rStyle w:val="a7"/>
@@ -1048,7 +1048,7 @@
                 <w:noProof/>
                 <w:webHidden/>
               </w:rPr>
-              <w:instrText xml:space="preserve"> PAGEREF _Toc85213086 \h </w:instrText>
+              <w:instrText xml:space="preserve"> PAGEREF _Toc88055986 \h </w:instrText>
             </w:r>
             <w:r>
               <w:rPr>
@@ -1094,7 +1094,7 @@
               <w:lang w:eastAsia="ru-RU"/>
             </w:rPr>
           </w:pPr>
-          <w:hyperlink w:anchor="_Toc85213087" w:history="1">
+          <w:hyperlink w:anchor="_Toc88055987" w:history="1">
             <w:r>
               <w:rPr>
                 <w:rStyle w:val="a7"/>
@@ -1161,7 +1161,7 @@
                 <w:noProof/>
                 <w:webHidden/>
               </w:rPr>
-              <w:instrText xml:space="preserve"> PAGEREF _Toc85213087 \h </w:instrText>
+              <w:instrText xml:space="preserve"> PAGEREF _Toc88055987 \h </w:instrText>
             </w:r>
             <w:r>
               <w:rPr>
@@ -1207,7 +1207,7 @@
               <w:lang w:eastAsia="ru-RU"/>
             </w:rPr>
           </w:pPr>
-          <w:hyperlink w:anchor="_Toc85213088" w:history="1">
+          <w:hyperlink w:anchor="_Toc88055988" w:history="1">
             <w:r>
               <w:rPr>
                 <w:rStyle w:val="a7"/>
@@ -1259,7 +1259,7 @@
                 <w:noProof/>
                 <w:webHidden/>
               </w:rPr>
-              <w:instrText xml:space="preserve"> PAGEREF _Toc85213088 \h </w:instrText>
+              <w:instrText xml:space="preserve"> PAGEREF _Toc88055988 \h </w:instrText>
             </w:r>
             <w:r>
               <w:rPr>
@@ -1305,7 +1305,7 @@
               <w:lang w:eastAsia="ru-RU"/>
             </w:rPr>
           </w:pPr>
-          <w:hyperlink w:anchor="_Toc85213089" w:history="1">
+          <w:hyperlink w:anchor="_Toc88055989" w:history="1">
             <w:r>
               <w:rPr>
                 <w:rStyle w:val="a7"/>
@@ -1349,7 +1349,7 @@
                 <w:noProof/>
                 <w:webHidden/>
               </w:rPr>
-              <w:instrText xml:space="preserve"> PAGEREF _Toc85213089 \h </w:instrText>
+              <w:instrText xml:space="preserve"> PAGEREF _Toc88055989 \h </w:instrText>
             </w:r>
             <w:r>
               <w:rPr>
@@ -1395,7 +1395,7 @@
               <w:lang w:eastAsia="ru-RU"/>
             </w:rPr>
           </w:pPr>
-          <w:hyperlink w:anchor="_Toc85213090" w:history="1">
+          <w:hyperlink w:anchor="_Toc88055990" w:history="1">
             <w:r>
               <w:rPr>
                 <w:rStyle w:val="a7"/>
@@ -1439,7 +1439,7 @@
                 <w:noProof/>
                 <w:webHidden/>
               </w:rPr>
-              <w:instrText xml:space="preserve"> PAGEREF _Toc85213090 \h </w:instrText>
+              <w:instrText xml:space="preserve"> PAGEREF _Toc88055990 \h </w:instrText>
             </w:r>
             <w:r>
               <w:rPr>
@@ -1485,7 +1485,7 @@
               <w:lang w:eastAsia="ru-RU"/>
             </w:rPr>
           </w:pPr>
-          <w:hyperlink w:anchor="_Toc85213091" w:history="1">
+          <w:hyperlink w:anchor="_Toc88055991" w:history="1">
             <w:r>
               <w:rPr>
                 <w:rStyle w:val="a7"/>
@@ -1529,7 +1529,7 @@
                 <w:noProof/>
                 <w:webHidden/>
               </w:rPr>
-              <w:instrText xml:space="preserve"> PAGEREF _Toc85213091 \h </w:instrText>
+              <w:instrText xml:space="preserve"> PAGEREF _Toc88055991 \h </w:instrText>
             </w:r>
             <w:r>
               <w:rPr>
@@ -1575,7 +1575,7 @@
               <w:lang w:eastAsia="ru-RU"/>
             </w:rPr>
           </w:pPr>
-          <w:hyperlink w:anchor="_Toc85213092" w:history="1">
+          <w:hyperlink w:anchor="_Toc88055992" w:history="1">
             <w:r>
               <w:rPr>
                 <w:rStyle w:val="a7"/>
@@ -1619,7 +1619,7 @@
                 <w:noProof/>
                 <w:webHidden/>
               </w:rPr>
-              <w:instrText xml:space="preserve"> PAGEREF _Toc85213092 \h </w:instrText>
+              <w:instrText xml:space="preserve"> PAGEREF _Toc88055992 \h </w:instrText>
             </w:r>
             <w:r>
               <w:rPr>
@@ -1679,7 +1679,7 @@
       <w:pPr>
         <w:pStyle w:val="10"/>
       </w:pPr>
-      <w:bookmarkStart w:id="0" w:name="_Toc85213081"/>
+      <w:bookmarkStart w:id="0" w:name="_Toc88055981"/>
       <w:r>
         <w:lastRenderedPageBreak/>
         <w:t>Часть 1</w:t>
@@ -1694,7 +1694,7 @@
           <w:numId w:val="5"/>
         </w:numPr>
       </w:pPr>
-      <w:bookmarkStart w:id="1" w:name="_Toc85213082"/>
+      <w:bookmarkStart w:id="1" w:name="_Toc88055982"/>
       <w:r>
         <w:t>Выбрать вариант</w:t>
       </w:r>
@@ -1776,7 +1776,7 @@
           <w:numId w:val="5"/>
         </w:numPr>
       </w:pPr>
-      <w:bookmarkStart w:id="2" w:name="_Toc85213083"/>
+      <w:bookmarkStart w:id="2" w:name="_Toc88055983"/>
       <w:r>
         <w:t>Собрать электрическую схему</w:t>
       </w:r>
@@ -1792,6 +1792,7 @@
       <w:r>
         <w:rPr>
           <w:noProof/>
+          <w:lang w:eastAsia="ru-RU"/>
         </w:rPr>
         <w:drawing>
           <wp:inline distT="0" distB="0" distL="0" distR="0" wp14:anchorId="0D0306F4" wp14:editId="26384950">
@@ -1842,6 +1843,8 @@
           </wp:inline>
         </w:drawing>
       </w:r>
+      <w:bookmarkStart w:id="3" w:name="_GoBack"/>
+      <w:bookmarkEnd w:id="3"/>
     </w:p>
     <w:p>
       <w:pPr>
@@ -1925,12 +1928,12 @@
           <w:numId w:val="5"/>
         </w:numPr>
       </w:pPr>
-      <w:bookmarkStart w:id="3" w:name="_Toc85213084"/>
+      <w:bookmarkStart w:id="4" w:name="_Toc88055984"/>
       <w:r>
         <w:lastRenderedPageBreak/>
         <w:t>Разработать код управления подключенными устройствами</w:t>
       </w:r>
-      <w:bookmarkEnd w:id="3"/>
+      <w:bookmarkEnd w:id="4"/>
     </w:p>
     <w:p/>
     <w:p/>
@@ -1942,11 +1945,11 @@
           <w:numId w:val="5"/>
         </w:numPr>
       </w:pPr>
-      <w:bookmarkStart w:id="4" w:name="_Toc85213085"/>
+      <w:bookmarkStart w:id="5" w:name="_Toc88055985"/>
       <w:r>
         <w:t>Провести тестирование и показать результаты</w:t>
       </w:r>
-      <w:bookmarkEnd w:id="4"/>
+      <w:bookmarkEnd w:id="5"/>
     </w:p>
     <w:p/>
     <w:p>
@@ -1960,11 +1963,11 @@
       <w:pPr>
         <w:pStyle w:val="10"/>
       </w:pPr>
-      <w:bookmarkStart w:id="5" w:name="_Toc85213086"/>
+      <w:bookmarkStart w:id="6" w:name="_Toc88055986"/>
       <w:r>
         <w:t>Часть 2</w:t>
       </w:r>
-      <w:bookmarkEnd w:id="5"/>
+      <w:bookmarkEnd w:id="6"/>
     </w:p>
     <w:p/>
     <w:p/>
@@ -1976,7 +1979,7 @@
           <w:numId w:val="5"/>
         </w:numPr>
       </w:pPr>
-      <w:bookmarkStart w:id="6" w:name="_Toc85213087"/>
+      <w:bookmarkStart w:id="7" w:name="_Toc88055987"/>
       <w:r>
         <w:t xml:space="preserve">Реализовать нейронную сеть </w:t>
       </w:r>
@@ -1995,7 +1998,7 @@
         </w:rPr>
         <w:t>RaspberryPI</w:t>
       </w:r>
-      <w:bookmarkEnd w:id="6"/>
+      <w:bookmarkEnd w:id="7"/>
     </w:p>
     <w:p/>
     <w:p/>
@@ -2007,7 +2010,7 @@
           <w:numId w:val="5"/>
         </w:numPr>
       </w:pPr>
-      <w:bookmarkStart w:id="7" w:name="_Toc85213088"/>
+      <w:bookmarkStart w:id="8" w:name="_Toc88055988"/>
       <w:r>
         <w:t xml:space="preserve">Загрузить работу на </w:t>
       </w:r>
@@ -2017,7 +2020,7 @@
         </w:rPr>
         <w:t>GitHub</w:t>
       </w:r>
-      <w:bookmarkEnd w:id="7"/>
+      <w:bookmarkEnd w:id="8"/>
     </w:p>
     <w:p/>
     <w:p/>
@@ -2029,11 +2032,11 @@
           <w:numId w:val="5"/>
         </w:numPr>
       </w:pPr>
-      <w:bookmarkStart w:id="8" w:name="_Toc85213089"/>
+      <w:bookmarkStart w:id="9" w:name="_Toc88055989"/>
       <w:r>
         <w:t>Оформить отчет</w:t>
       </w:r>
-      <w:bookmarkEnd w:id="8"/>
+      <w:bookmarkEnd w:id="9"/>
     </w:p>
     <w:p/>
     <w:p/>
@@ -2045,11 +2048,11 @@
           <w:numId w:val="5"/>
         </w:numPr>
       </w:pPr>
-      <w:bookmarkStart w:id="9" w:name="_Toc85213090"/>
+      <w:bookmarkStart w:id="10" w:name="_Toc88055990"/>
       <w:r>
         <w:t>Защитить работу</w:t>
       </w:r>
-      <w:bookmarkEnd w:id="9"/>
+      <w:bookmarkEnd w:id="10"/>
     </w:p>
     <w:p/>
     <w:p>
@@ -2066,14 +2069,14 @@
       <w:pPr>
         <w:pStyle w:val="10"/>
       </w:pPr>
-      <w:bookmarkStart w:id="10" w:name="_Toc32828625"/>
-      <w:bookmarkStart w:id="11" w:name="_Toc85213091"/>
+      <w:bookmarkStart w:id="11" w:name="_Toc32828625"/>
+      <w:bookmarkStart w:id="12" w:name="_Toc88055991"/>
       <w:r>
         <w:lastRenderedPageBreak/>
         <w:t>Выводы</w:t>
       </w:r>
-      <w:bookmarkEnd w:id="10"/>
       <w:bookmarkEnd w:id="11"/>
+      <w:bookmarkEnd w:id="12"/>
     </w:p>
     <w:p>
       <w:r>
@@ -2117,13 +2120,13 @@
           <w:szCs w:val="28"/>
         </w:rPr>
       </w:pPr>
-      <w:bookmarkStart w:id="12" w:name="_Toc32828626"/>
-      <w:bookmarkStart w:id="13" w:name="_Toc85213092"/>
+      <w:bookmarkStart w:id="13" w:name="_Toc32828626"/>
+      <w:bookmarkStart w:id="14" w:name="_Toc88055992"/>
       <w:r>
         <w:t>Список литературы</w:t>
       </w:r>
-      <w:bookmarkEnd w:id="12"/>
       <w:bookmarkEnd w:id="13"/>
+      <w:bookmarkEnd w:id="14"/>
     </w:p>
     <w:p>
       <w:pPr>
@@ -2308,8 +2311,36 @@
           <w:color w:val="auto"/>
           <w:u w:val="none"/>
         </w:rPr>
-        <w:t xml:space="preserve"> Start Guide</w:t>
-      </w:r>
+        <w:t xml:space="preserve"> </w:t>
+      </w:r>
+      <w:proofErr w:type="spellStart"/>
+      <w:r>
+        <w:rPr>
+          <w:rStyle w:val="a7"/>
+          <w:color w:val="auto"/>
+          <w:u w:val="none"/>
+        </w:rPr>
+        <w:t>Start</w:t>
+      </w:r>
+      <w:proofErr w:type="spellEnd"/>
+      <w:r>
+        <w:rPr>
+          <w:rStyle w:val="a7"/>
+          <w:color w:val="auto"/>
+          <w:u w:val="none"/>
+        </w:rPr>
+        <w:t xml:space="preserve"> </w:t>
+      </w:r>
+      <w:proofErr w:type="spellStart"/>
+      <w:r>
+        <w:rPr>
+          <w:rStyle w:val="a7"/>
+          <w:color w:val="auto"/>
+          <w:u w:val="none"/>
+        </w:rPr>
+        <w:t>Guide</w:t>
+      </w:r>
+      <w:proofErr w:type="spellEnd"/>
       <w:r>
         <w:rPr>
           <w:bCs/>
@@ -2568,7 +2599,7 @@
 </file>
 
 <file path=word/endnotes.xml><?xml version="1.0" encoding="utf-8"?>
-<w:endnotes xmlns:wpc="http://schemas.microsoft.com/office/word/2010/wordprocessingCanvas" xmlns:cx="http://schemas.microsoft.com/office/drawing/2014/chartex" xmlns:cx1="http://schemas.microsoft.com/office/drawing/2015/9/8/chartex" xmlns:cx2="http://schemas.microsoft.com/office/drawing/2015/10/21/chartex" xmlns:cx3="http://schemas.microsoft.com/office/drawing/2016/5/9/chartex" xmlns:cx4="http://schemas.microsoft.com/office/drawing/2016/5/10/chartex" xmlns:cx5="http://schemas.microsoft.com/office/drawing/2016/5/11/chartex" xmlns:cx6="http://schemas.microsoft.com/office/drawing/2016/5/12/chartex" xmlns:cx7="http://schemas.microsoft.com/office/drawing/2016/5/13/chartex" xmlns:cx8="http://schemas.microsoft.com/office/drawing/2016/5/14/chartex" xmlns:mc="http://schemas.openxmlformats.org/markup-compatibility/2006" xmlns:aink="http://schemas.microsoft.com/office/drawing/2016/ink" xmlns:am3d="http://schemas.microsoft.com/office/drawing/2017/model3d" xmlns:o="urn:schemas-microsoft-com:office:office" xmlns:r="http://schemas.openxmlformats.org/officeDocument/2006/relationships" xmlns:m="http://schemas.openxmlformats.org/officeDocument/2006/math" xmlns:v="urn:schemas-microsoft-com:vml" xmlns:wp14="http://schemas.microsoft.com/office/word/2010/wordprocessingDrawing" xmlns:wp="http://schemas.openxmlformats.org/drawingml/2006/wordprocessingDrawing" xmlns:w10="urn:schemas-microsoft-com:office:word" xmlns:w="http://schemas.openxmlformats.org/wordprocessingml/2006/main" xmlns:w14="http://schemas.microsoft.com/office/word/2010/wordml" xmlns:w15="http://schemas.microsoft.com/office/word/2012/wordml" xmlns:w16cex="http://schemas.microsoft.com/office/word/2018/wordml/cex" xmlns:w16cid="http://schemas.microsoft.com/office/word/2016/wordml/cid" xmlns:w16="http://schemas.microsoft.com/office/word/2018/wordml" xmlns:w16sdtdh="http://schemas.microsoft.com/office/word/2020/wordml/sdtdatahash" xmlns:w16se="http://schemas.microsoft.com/office/word/2015/wordml/symex" xmlns:wpg="http://schemas.microsoft.com/office/word/2010/wordprocessingGroup" xmlns:wpi="http://schemas.microsoft.com/office/word/2010/wordprocessingInk" xmlns:wne="http://schemas.microsoft.com/office/word/2006/wordml" xmlns:wps="http://schemas.microsoft.com/office/word/2010/wordprocessingShape" mc:Ignorable="w14 w15 w16se w16cid w16 w16cex w16sdtdh wp14">
+<w:endnotes xmlns:wpc="http://schemas.microsoft.com/office/word/2010/wordprocessingCanvas" xmlns:cx="http://schemas.microsoft.com/office/drawing/2014/chartex" xmlns:cx1="http://schemas.microsoft.com/office/drawing/2015/9/8/chartex" xmlns:mc="http://schemas.openxmlformats.org/markup-compatibility/2006" xmlns:o="urn:schemas-microsoft-com:office:office" xmlns:r="http://schemas.openxmlformats.org/officeDocument/2006/relationships" xmlns:m="http://schemas.openxmlformats.org/officeDocument/2006/math" xmlns:v="urn:schemas-microsoft-com:vml" xmlns:wp14="http://schemas.microsoft.com/office/word/2010/wordprocessingDrawing" xmlns:wp="http://schemas.openxmlformats.org/drawingml/2006/wordprocessingDrawing" xmlns:w10="urn:schemas-microsoft-com:office:word" xmlns:w="http://schemas.openxmlformats.org/wordprocessingml/2006/main" xmlns:w14="http://schemas.microsoft.com/office/word/2010/wordml" xmlns:w15="http://schemas.microsoft.com/office/word/2012/wordml" xmlns:w16se="http://schemas.microsoft.com/office/word/2015/wordml/symex" xmlns:wpg="http://schemas.microsoft.com/office/word/2010/wordprocessingGroup" xmlns:wpi="http://schemas.microsoft.com/office/word/2010/wordprocessingInk" xmlns:wne="http://schemas.microsoft.com/office/word/2006/wordml" xmlns:wps="http://schemas.microsoft.com/office/word/2010/wordprocessingShape" mc:Ignorable="w14 w15 w16se wp14">
   <w:endnote w:type="separator" w:id="-1">
     <w:p>
       <w:pPr>
@@ -2593,7 +2624,7 @@
 </file>
 
 <file path=word/footer1.xml><?xml version="1.0" encoding="utf-8"?>
-<w:ftr xmlns:wpc="http://schemas.microsoft.com/office/word/2010/wordprocessingCanvas" xmlns:cx="http://schemas.microsoft.com/office/drawing/2014/chartex" xmlns:cx1="http://schemas.microsoft.com/office/drawing/2015/9/8/chartex" xmlns:cx2="http://schemas.microsoft.com/office/drawing/2015/10/21/chartex" xmlns:cx3="http://schemas.microsoft.com/office/drawing/2016/5/9/chartex" xmlns:cx4="http://schemas.microsoft.com/office/drawing/2016/5/10/chartex" xmlns:cx5="http://schemas.microsoft.com/office/drawing/2016/5/11/chartex" xmlns:cx6="http://schemas.microsoft.com/office/drawing/2016/5/12/chartex" xmlns:cx7="http://schemas.microsoft.com/office/drawing/2016/5/13/chartex" xmlns:cx8="http://schemas.microsoft.com/office/drawing/2016/5/14/chartex" xmlns:mc="http://schemas.openxmlformats.org/markup-compatibility/2006" xmlns:aink="http://schemas.microsoft.com/office/drawing/2016/ink" xmlns:am3d="http://schemas.microsoft.com/office/drawing/2017/model3d" xmlns:o="urn:schemas-microsoft-com:office:office" xmlns:r="http://schemas.openxmlformats.org/officeDocument/2006/relationships" xmlns:m="http://schemas.openxmlformats.org/officeDocument/2006/math" xmlns:v="urn:schemas-microsoft-com:vml" xmlns:wp14="http://schemas.microsoft.com/office/word/2010/wordprocessingDrawing" xmlns:wp="http://schemas.openxmlformats.org/drawingml/2006/wordprocessingDrawing" xmlns:w10="urn:schemas-microsoft-com:office:word" xmlns:w="http://schemas.openxmlformats.org/wordprocessingml/2006/main" xmlns:w14="http://schemas.microsoft.com/office/word/2010/wordml" xmlns:w15="http://schemas.microsoft.com/office/word/2012/wordml" xmlns:w16cex="http://schemas.microsoft.com/office/word/2018/wordml/cex" xmlns:w16cid="http://schemas.microsoft.com/office/word/2016/wordml/cid" xmlns:w16="http://schemas.microsoft.com/office/word/2018/wordml" xmlns:w16sdtdh="http://schemas.microsoft.com/office/word/2020/wordml/sdtdatahash" xmlns:w16se="http://schemas.microsoft.com/office/word/2015/wordml/symex" xmlns:wpg="http://schemas.microsoft.com/office/word/2010/wordprocessingGroup" xmlns:wpi="http://schemas.microsoft.com/office/word/2010/wordprocessingInk" xmlns:wne="http://schemas.microsoft.com/office/word/2006/wordml" xmlns:wps="http://schemas.microsoft.com/office/word/2010/wordprocessingShape" mc:Ignorable="w14 w15 w16se w16cid w16 w16cex w16sdtdh wp14">
+<w:ftr xmlns:wpc="http://schemas.microsoft.com/office/word/2010/wordprocessingCanvas" xmlns:cx="http://schemas.microsoft.com/office/drawing/2014/chartex" xmlns:cx1="http://schemas.microsoft.com/office/drawing/2015/9/8/chartex" xmlns:mc="http://schemas.openxmlformats.org/markup-compatibility/2006" xmlns:o="urn:schemas-microsoft-com:office:office" xmlns:r="http://schemas.openxmlformats.org/officeDocument/2006/relationships" xmlns:m="http://schemas.openxmlformats.org/officeDocument/2006/math" xmlns:v="urn:schemas-microsoft-com:vml" xmlns:wp14="http://schemas.microsoft.com/office/word/2010/wordprocessingDrawing" xmlns:wp="http://schemas.openxmlformats.org/drawingml/2006/wordprocessingDrawing" xmlns:w10="urn:schemas-microsoft-com:office:word" xmlns:w="http://schemas.openxmlformats.org/wordprocessingml/2006/main" xmlns:w14="http://schemas.microsoft.com/office/word/2010/wordml" xmlns:w15="http://schemas.microsoft.com/office/word/2012/wordml" xmlns:w16se="http://schemas.microsoft.com/office/word/2015/wordml/symex" xmlns:wpg="http://schemas.microsoft.com/office/word/2010/wordprocessingGroup" xmlns:wpi="http://schemas.microsoft.com/office/word/2010/wordprocessingInk" xmlns:wne="http://schemas.microsoft.com/office/word/2006/wordml" xmlns:wps="http://schemas.microsoft.com/office/word/2010/wordprocessingShape" mc:Ignorable="w14 w15 w16se wp14">
   <w:sdt>
     <w:sdtPr>
       <w:id w:val="-112437935"/>
@@ -2622,7 +2653,7 @@
           <w:rPr>
             <w:noProof/>
           </w:rPr>
-          <w:t>9</w:t>
+          <w:t>4</w:t>
         </w:r>
         <w:r>
           <w:fldChar w:fldCharType="end"/>
@@ -2639,7 +2670,7 @@
 </file>
 
 <file path=word/footnotes.xml><?xml version="1.0" encoding="utf-8"?>
-<w:footnotes xmlns:wpc="http://schemas.microsoft.com/office/word/2010/wordprocessingCanvas" xmlns:cx="http://schemas.microsoft.com/office/drawing/2014/chartex" xmlns:cx1="http://schemas.microsoft.com/office/drawing/2015/9/8/chartex" xmlns:cx2="http://schemas.microsoft.com/office/drawing/2015/10/21/chartex" xmlns:cx3="http://schemas.microsoft.com/office/drawing/2016/5/9/chartex" xmlns:cx4="http://schemas.microsoft.com/office/drawing/2016/5/10/chartex" xmlns:cx5="http://schemas.microsoft.com/office/drawing/2016/5/11/chartex" xmlns:cx6="http://schemas.microsoft.com/office/drawing/2016/5/12/chartex" xmlns:cx7="http://schemas.microsoft.com/office/drawing/2016/5/13/chartex" xmlns:cx8="http://schemas.microsoft.com/office/drawing/2016/5/14/chartex" xmlns:mc="http://schemas.openxmlformats.org/markup-compatibility/2006" xmlns:aink="http://schemas.microsoft.com/office/drawing/2016/ink" xmlns:am3d="http://schemas.microsoft.com/office/drawing/2017/model3d" xmlns:o="urn:schemas-microsoft-com:office:office" xmlns:r="http://schemas.openxmlformats.org/officeDocument/2006/relationships" xmlns:m="http://schemas.openxmlformats.org/officeDocument/2006/math" xmlns:v="urn:schemas-microsoft-com:vml" xmlns:wp14="http://schemas.microsoft.com/office/word/2010/wordprocessingDrawing" xmlns:wp="http://schemas.openxmlformats.org/drawingml/2006/wordprocessingDrawing" xmlns:w10="urn:schemas-microsoft-com:office:word" xmlns:w="http://schemas.openxmlformats.org/wordprocessingml/2006/main" xmlns:w14="http://schemas.microsoft.com/office/word/2010/wordml" xmlns:w15="http://schemas.microsoft.com/office/word/2012/wordml" xmlns:w16cex="http://schemas.microsoft.com/office/word/2018/wordml/cex" xmlns:w16cid="http://schemas.microsoft.com/office/word/2016/wordml/cid" xmlns:w16="http://schemas.microsoft.com/office/word/2018/wordml" xmlns:w16sdtdh="http://schemas.microsoft.com/office/word/2020/wordml/sdtdatahash" xmlns:w16se="http://schemas.microsoft.com/office/word/2015/wordml/symex" xmlns:wpg="http://schemas.microsoft.com/office/word/2010/wordprocessingGroup" xmlns:wpi="http://schemas.microsoft.com/office/word/2010/wordprocessingInk" xmlns:wne="http://schemas.microsoft.com/office/word/2006/wordml" xmlns:wps="http://schemas.microsoft.com/office/word/2010/wordprocessingShape" mc:Ignorable="w14 w15 w16se w16cid w16 w16cex w16sdtdh wp14">
+<w:footnotes xmlns:wpc="http://schemas.microsoft.com/office/word/2010/wordprocessingCanvas" xmlns:cx="http://schemas.microsoft.com/office/drawing/2014/chartex" xmlns:cx1="http://schemas.microsoft.com/office/drawing/2015/9/8/chartex" xmlns:mc="http://schemas.openxmlformats.org/markup-compatibility/2006" xmlns:o="urn:schemas-microsoft-com:office:office" xmlns:r="http://schemas.openxmlformats.org/officeDocument/2006/relationships" xmlns:m="http://schemas.openxmlformats.org/officeDocument/2006/math" xmlns:v="urn:schemas-microsoft-com:vml" xmlns:wp14="http://schemas.microsoft.com/office/word/2010/wordprocessingDrawing" xmlns:wp="http://schemas.openxmlformats.org/drawingml/2006/wordprocessingDrawing" xmlns:w10="urn:schemas-microsoft-com:office:word" xmlns:w="http://schemas.openxmlformats.org/wordprocessingml/2006/main" xmlns:w14="http://schemas.microsoft.com/office/word/2010/wordml" xmlns:w15="http://schemas.microsoft.com/office/word/2012/wordml" xmlns:w16se="http://schemas.microsoft.com/office/word/2015/wordml/symex" xmlns:wpg="http://schemas.microsoft.com/office/word/2010/wordprocessingGroup" xmlns:wpi="http://schemas.microsoft.com/office/word/2010/wordprocessingInk" xmlns:wne="http://schemas.microsoft.com/office/word/2006/wordml" xmlns:wps="http://schemas.microsoft.com/office/word/2010/wordprocessingShape" mc:Ignorable="w14 w15 w16se wp14">
   <w:footnote w:type="separator" w:id="-1">
     <w:p>
       <w:pPr>
@@ -2664,7 +2695,7 @@
 </file>
 
 <file path=word/numbering.xml><?xml version="1.0" encoding="utf-8"?>
-<w:numbering xmlns:wpc="http://schemas.microsoft.com/office/word/2010/wordprocessingCanvas" xmlns:cx="http://schemas.microsoft.com/office/drawing/2014/chartex" xmlns:cx1="http://schemas.microsoft.com/office/drawing/2015/9/8/chartex" xmlns:cx2="http://schemas.microsoft.com/office/drawing/2015/10/21/chartex" xmlns:cx3="http://schemas.microsoft.com/office/drawing/2016/5/9/chartex" xmlns:cx4="http://schemas.microsoft.com/office/drawing/2016/5/10/chartex" xmlns:cx5="http://schemas.microsoft.com/office/drawing/2016/5/11/chartex" xmlns:cx6="http://schemas.microsoft.com/office/drawing/2016/5/12/chartex" xmlns:cx7="http://schemas.microsoft.com/office/drawing/2016/5/13/chartex" xmlns:cx8="http://schemas.microsoft.com/office/drawing/2016/5/14/chartex" xmlns:mc="http://schemas.openxmlformats.org/markup-compatibility/2006" xmlns:aink="http://schemas.microsoft.com/office/drawing/2016/ink" xmlns:am3d="http://schemas.microsoft.com/office/drawing/2017/model3d" xmlns:o="urn:schemas-microsoft-com:office:office" xmlns:r="http://schemas.openxmlformats.org/officeDocument/2006/relationships" xmlns:m="http://schemas.openxmlformats.org/officeDocument/2006/math" xmlns:v="urn:schemas-microsoft-com:vml" xmlns:wp14="http://schemas.microsoft.com/office/word/2010/wordprocessingDrawing" xmlns:wp="http://schemas.openxmlformats.org/drawingml/2006/wordprocessingDrawing" xmlns:w10="urn:schemas-microsoft-com:office:word" xmlns:w="http://schemas.openxmlformats.org/wordprocessingml/2006/main" xmlns:w14="http://schemas.microsoft.com/office/word/2010/wordml" xmlns:w15="http://schemas.microsoft.com/office/word/2012/wordml" xmlns:w16cex="http://schemas.microsoft.com/office/word/2018/wordml/cex" xmlns:w16cid="http://schemas.microsoft.com/office/word/2016/wordml/cid" xmlns:w16="http://schemas.microsoft.com/office/word/2018/wordml" xmlns:w16sdtdh="http://schemas.microsoft.com/office/word/2020/wordml/sdtdatahash" xmlns:w16se="http://schemas.microsoft.com/office/word/2015/wordml/symex" xmlns:wpg="http://schemas.microsoft.com/office/word/2010/wordprocessingGroup" xmlns:wpi="http://schemas.microsoft.com/office/word/2010/wordprocessingInk" xmlns:wne="http://schemas.microsoft.com/office/word/2006/wordml" xmlns:wps="http://schemas.microsoft.com/office/word/2010/wordprocessingShape" mc:Ignorable="w14 w15 w16se w16cid w16 w16cex w16sdtdh wp14">
+<w:numbering xmlns:wpc="http://schemas.microsoft.com/office/word/2010/wordprocessingCanvas" xmlns:cx="http://schemas.microsoft.com/office/drawing/2014/chartex" xmlns:cx1="http://schemas.microsoft.com/office/drawing/2015/9/8/chartex" xmlns:mc="http://schemas.openxmlformats.org/markup-compatibility/2006" xmlns:o="urn:schemas-microsoft-com:office:office" xmlns:r="http://schemas.openxmlformats.org/officeDocument/2006/relationships" xmlns:m="http://schemas.openxmlformats.org/officeDocument/2006/math" xmlns:v="urn:schemas-microsoft-com:vml" xmlns:wp14="http://schemas.microsoft.com/office/word/2010/wordprocessingDrawing" xmlns:wp="http://schemas.openxmlformats.org/drawingml/2006/wordprocessingDrawing" xmlns:w10="urn:schemas-microsoft-com:office:word" xmlns:w="http://schemas.openxmlformats.org/wordprocessingml/2006/main" xmlns:w14="http://schemas.microsoft.com/office/word/2010/wordml" xmlns:w15="http://schemas.microsoft.com/office/word/2012/wordml" xmlns:w16se="http://schemas.microsoft.com/office/word/2015/wordml/symex" xmlns:wpg="http://schemas.microsoft.com/office/word/2010/wordprocessingGroup" xmlns:wpi="http://schemas.microsoft.com/office/word/2010/wordprocessingInk" xmlns:wne="http://schemas.microsoft.com/office/word/2006/wordml" xmlns:wps="http://schemas.microsoft.com/office/word/2010/wordprocessingShape" mc:Ignorable="w14 w15 w16se wp14">
   <w:abstractNum w:abstractNumId="0" w15:restartNumberingAfterBreak="0">
     <w:nsid w:val="13585D0B"/>
     <w:multiLevelType w:val="hybridMultilevel"/>
@@ -3780,7 +3811,7 @@
 </file>
 
 <file path=word/styles.xml><?xml version="1.0" encoding="utf-8"?>
-<w:styles xmlns:mc="http://schemas.openxmlformats.org/markup-compatibility/2006" xmlns:r="http://schemas.openxmlformats.org/officeDocument/2006/relationships" xmlns:w="http://schemas.openxmlformats.org/wordprocessingml/2006/main" xmlns:w14="http://schemas.microsoft.com/office/word/2010/wordml" xmlns:w15="http://schemas.microsoft.com/office/word/2012/wordml" xmlns:w16cex="http://schemas.microsoft.com/office/word/2018/wordml/cex" xmlns:w16cid="http://schemas.microsoft.com/office/word/2016/wordml/cid" xmlns:w16="http://schemas.microsoft.com/office/word/2018/wordml" xmlns:w16sdtdh="http://schemas.microsoft.com/office/word/2020/wordml/sdtdatahash" xmlns:w16se="http://schemas.microsoft.com/office/word/2015/wordml/symex" mc:Ignorable="w14 w15 w16se w16cid w16 w16cex w16sdtdh">
+<w:styles xmlns:mc="http://schemas.openxmlformats.org/markup-compatibility/2006" xmlns:r="http://schemas.openxmlformats.org/officeDocument/2006/relationships" xmlns:w="http://schemas.openxmlformats.org/wordprocessingml/2006/main" xmlns:w14="http://schemas.microsoft.com/office/word/2010/wordml" xmlns:w15="http://schemas.microsoft.com/office/word/2012/wordml" xmlns:w16se="http://schemas.microsoft.com/office/word/2015/wordml/symex" mc:Ignorable="w14 w15 w16se">
   <w:docDefaults>
     <w:rPrDefault>
       <w:rPr>
@@ -3796,7 +3827,7 @@
       </w:pPr>
     </w:pPrDefault>
   </w:docDefaults>
-  <w:latentStyles w:defLockedState="0" w:defUIPriority="99" w:defSemiHidden="0" w:defUnhideWhenUsed="0" w:defQFormat="0" w:count="376">
+  <w:latentStyles w:defLockedState="0" w:defUIPriority="99" w:defSemiHidden="0" w:defUnhideWhenUsed="0" w:defQFormat="0" w:count="371">
     <w:lsdException w:name="Normal" w:uiPriority="0" w:qFormat="1"/>
     <w:lsdException w:name="heading 1" w:uiPriority="9" w:qFormat="1"/>
     <w:lsdException w:name="heading 2" w:semiHidden="1" w:uiPriority="9" w:unhideWhenUsed="1" w:qFormat="1"/>
@@ -4168,11 +4199,6 @@
     <w:lsdException w:name="List Table 5 Dark Accent 6" w:uiPriority="50"/>
     <w:lsdException w:name="List Table 6 Colorful Accent 6" w:uiPriority="51"/>
     <w:lsdException w:name="List Table 7 Colorful Accent 6" w:uiPriority="52"/>
-    <w:lsdException w:name="Mention" w:semiHidden="1" w:unhideWhenUsed="1"/>
-    <w:lsdException w:name="Smart Hyperlink" w:semiHidden="1" w:unhideWhenUsed="1"/>
-    <w:lsdException w:name="Hashtag" w:semiHidden="1" w:unhideWhenUsed="1"/>
-    <w:lsdException w:name="Unresolved Mention" w:semiHidden="1" w:unhideWhenUsed="1"/>
-    <w:lsdException w:name="Smart Link" w:semiHidden="1" w:unhideWhenUsed="1"/>
   </w:latentStyles>
   <w:style w:type="paragraph" w:default="1" w:styleId="a0">
     <w:name w:val="Normal"/>
@@ -4669,7 +4695,7 @@
       <w:szCs w:val="18"/>
     </w:rPr>
   </w:style>
-  <w:style w:type="character" w:styleId="af8">
+  <w:style w:type="character" w:customStyle="1" w:styleId="UnresolvedMention">
     <w:name w:val="Unresolved Mention"/>
     <w:basedOn w:val="a1"/>
     <w:uiPriority w:val="99"/>
@@ -4998,7 +5024,7 @@
 </file>
 
 <file path=customXml/itemProps1.xml><?xml version="1.0" encoding="utf-8"?>
-<ds:datastoreItem xmlns:ds="http://schemas.openxmlformats.org/officeDocument/2006/customXml" ds:itemID="{1B00A8F9-BC1B-4B07-B95F-18F750A3DFB5}">
+<ds:datastoreItem xmlns:ds="http://schemas.openxmlformats.org/officeDocument/2006/customXml" ds:itemID="{8CDB1C2D-BEB5-4FAA-B240-1DA66271D51E}">
   <ds:schemaRefs>
     <ds:schemaRef ds:uri="http://schemas.openxmlformats.org/officeDocument/2006/bibliography"/>
   </ds:schemaRefs>

</xml_diff>

<commit_message>
lab_1 report was updated:
</commit_message>
<xml_diff>
--- a/lab_1/attachments/report.docx
+++ b/lab_1/attachments/report.docx
@@ -1734,7 +1734,18 @@
         </w:numPr>
       </w:pPr>
       <w:r>
-        <w:t>Реализовать получение изображения с камеры и распознавание на нем круглых, красных объектов</w:t>
+        <w:t xml:space="preserve">Реализовать получение изображения с камеры и распознавание на нем </w:t>
+      </w:r>
+      <w:commentRangeStart w:id="2"/>
+      <w:r>
+        <w:t>круглых, красных объектов</w:t>
+      </w:r>
+      <w:commentRangeEnd w:id="2"/>
+      <w:r>
+        <w:rPr>
+          <w:rStyle w:val="af1"/>
+        </w:rPr>
+        <w:commentReference w:id="2"/>
       </w:r>
     </w:p>
     <w:p>
@@ -1776,11 +1787,11 @@
           <w:numId w:val="5"/>
         </w:numPr>
       </w:pPr>
-      <w:bookmarkStart w:id="2" w:name="_Toc88055983"/>
+      <w:bookmarkStart w:id="3" w:name="_Toc88055983"/>
       <w:r>
         <w:t>Собрать электрическую схему</w:t>
       </w:r>
-      <w:bookmarkEnd w:id="2"/>
+      <w:bookmarkEnd w:id="3"/>
     </w:p>
     <w:p>
       <w:pPr>
@@ -1812,7 +1823,7 @@
                     </pic:cNvPicPr>
                   </pic:nvPicPr>
                   <pic:blipFill>
-                    <a:blip r:embed="rId8">
+                    <a:blip r:embed="rId12">
                       <a:extLst>
                         <a:ext uri="{28A0092B-C50C-407E-A947-70E740481C1C}">
                           <a14:useLocalDpi xmlns:a14="http://schemas.microsoft.com/office/drawing/2010/main" val="0"/>
@@ -1862,8 +1873,16 @@
         <w:rPr>
           <w:lang w:val="en-US"/>
         </w:rPr>
-        <w:t>attachments/scheme.drawio</w:t>
-      </w:r>
+        <w:t>attachments/</w:t>
+      </w:r>
+      <w:proofErr w:type="spellStart"/>
+      <w:r>
+        <w:rPr>
+          <w:lang w:val="en-US"/>
+        </w:rPr>
+        <w:t>scheme.drawio</w:t>
+      </w:r>
+      <w:proofErr w:type="spellEnd"/>
     </w:p>
     <w:p>
       <w:r>
@@ -1900,16 +1919,16 @@
       </w:r>
     </w:p>
     <w:p>
-      <w:commentRangeStart w:id="3"/>
+      <w:commentRangeStart w:id="4"/>
       <w:r>
         <w:t xml:space="preserve">пьезоизлучатель </w:t>
       </w:r>
-      <w:commentRangeEnd w:id="3"/>
+      <w:commentRangeEnd w:id="4"/>
       <w:r>
         <w:rPr>
           <w:rStyle w:val="af1"/>
         </w:rPr>
-        <w:commentReference w:id="3"/>
+        <w:commentReference w:id="4"/>
       </w:r>
       <w:r>
         <w:t xml:space="preserve">звука – </w:t>
@@ -1929,12 +1948,12 @@
           <w:numId w:val="5"/>
         </w:numPr>
       </w:pPr>
-      <w:bookmarkStart w:id="4" w:name="_Toc88055984"/>
+      <w:bookmarkStart w:id="5" w:name="_Toc88055984"/>
       <w:r>
         <w:lastRenderedPageBreak/>
         <w:t>Разработать код управления подключенными устройствами</w:t>
       </w:r>
-      <w:bookmarkEnd w:id="4"/>
+      <w:bookmarkEnd w:id="5"/>
     </w:p>
     <w:p>
       <w:r>
@@ -1981,6 +2000,7 @@
           </w:rPr>
           <w:t>.</w:t>
         </w:r>
+        <w:proofErr w:type="spellStart"/>
         <w:r>
           <w:rPr>
             <w:rStyle w:val="a7"/>
@@ -1988,6 +2008,7 @@
           </w:rPr>
           <w:t>py</w:t>
         </w:r>
+        <w:proofErr w:type="spellEnd"/>
       </w:hyperlink>
       <w:r>
         <w:t xml:space="preserve">, </w:t>
@@ -2006,6 +2027,7 @@
           </w:rPr>
           <w:t>.</w:t>
         </w:r>
+        <w:proofErr w:type="spellStart"/>
         <w:r>
           <w:rPr>
             <w:rStyle w:val="a7"/>
@@ -2013,6 +2035,7 @@
           </w:rPr>
           <w:t>py</w:t>
         </w:r>
+        <w:proofErr w:type="spellEnd"/>
       </w:hyperlink>
       <w:r>
         <w:t xml:space="preserve"> </w:t>
@@ -2034,6 +2057,7 @@
           </w:rPr>
           <w:t>.</w:t>
         </w:r>
+        <w:proofErr w:type="spellStart"/>
         <w:r>
           <w:rPr>
             <w:rStyle w:val="a7"/>
@@ -2041,6 +2065,7 @@
           </w:rPr>
           <w:t>py</w:t>
         </w:r>
+        <w:proofErr w:type="spellEnd"/>
       </w:hyperlink>
       <w:r>
         <w:t xml:space="preserve"> </w:t>
@@ -2058,11 +2083,11 @@
           <w:numId w:val="5"/>
         </w:numPr>
       </w:pPr>
-      <w:bookmarkStart w:id="5" w:name="_Toc88055985"/>
+      <w:bookmarkStart w:id="6" w:name="_Toc88055985"/>
       <w:r>
         <w:t>Провести тестирование и показать результаты</w:t>
       </w:r>
-      <w:bookmarkEnd w:id="5"/>
+      <w:bookmarkEnd w:id="6"/>
     </w:p>
     <w:p>
       <w:r>
@@ -2080,11 +2105,11 @@
       <w:pPr>
         <w:pStyle w:val="10"/>
       </w:pPr>
-      <w:bookmarkStart w:id="6" w:name="_Toc88055986"/>
+      <w:bookmarkStart w:id="7" w:name="_Toc88055986"/>
       <w:r>
         <w:t>Часть 2</w:t>
       </w:r>
-      <w:bookmarkEnd w:id="6"/>
+      <w:bookmarkEnd w:id="7"/>
     </w:p>
     <w:p>
       <w:pPr>
@@ -2094,7 +2119,7 @@
           <w:numId w:val="5"/>
         </w:numPr>
       </w:pPr>
-      <w:bookmarkStart w:id="7" w:name="_Toc88055987"/>
+      <w:bookmarkStart w:id="8" w:name="_Toc88055987"/>
       <w:r>
         <w:t xml:space="preserve">Реализовать нейронную сеть </w:t>
       </w:r>
@@ -2113,7 +2138,7 @@
         </w:rPr>
         <w:t>RaspberryPI</w:t>
       </w:r>
-      <w:bookmarkEnd w:id="7"/>
+      <w:bookmarkEnd w:id="8"/>
     </w:p>
     <w:p>
       <w:pPr>
@@ -2138,7 +2163,7 @@
           <w:numId w:val="5"/>
         </w:numPr>
       </w:pPr>
-      <w:bookmarkStart w:id="8" w:name="_Toc88055988"/>
+      <w:bookmarkStart w:id="9" w:name="_Toc88055988"/>
       <w:r>
         <w:t xml:space="preserve">Загрузить работу на </w:t>
       </w:r>
@@ -2148,7 +2173,7 @@
         </w:rPr>
         <w:t>GitHub</w:t>
       </w:r>
-      <w:bookmarkEnd w:id="8"/>
+      <w:bookmarkEnd w:id="9"/>
     </w:p>
     <w:p>
       <w:hyperlink r:id="rId17" w:history="1">
@@ -2169,11 +2194,11 @@
           <w:numId w:val="5"/>
         </w:numPr>
       </w:pPr>
-      <w:bookmarkStart w:id="9" w:name="_Toc88055989"/>
+      <w:bookmarkStart w:id="10" w:name="_Toc88055989"/>
       <w:r>
         <w:t>Оформить отчет</w:t>
       </w:r>
-      <w:bookmarkEnd w:id="9"/>
+      <w:bookmarkEnd w:id="10"/>
     </w:p>
     <w:p>
       <w:r>
@@ -2189,11 +2214,11 @@
           <w:numId w:val="5"/>
         </w:numPr>
       </w:pPr>
-      <w:bookmarkStart w:id="10" w:name="_Toc88055990"/>
+      <w:bookmarkStart w:id="11" w:name="_Toc88055990"/>
       <w:r>
         <w:t>Защитить работу</w:t>
       </w:r>
-      <w:bookmarkEnd w:id="10"/>
+      <w:bookmarkEnd w:id="11"/>
     </w:p>
     <w:p>
       <w:r>
@@ -2215,14 +2240,14 @@
       <w:pPr>
         <w:pStyle w:val="10"/>
       </w:pPr>
-      <w:bookmarkStart w:id="11" w:name="_Toc32828625"/>
-      <w:bookmarkStart w:id="12" w:name="_Toc88055991"/>
+      <w:bookmarkStart w:id="12" w:name="_Toc32828625"/>
+      <w:bookmarkStart w:id="13" w:name="_Toc88055991"/>
       <w:r>
         <w:lastRenderedPageBreak/>
         <w:t>Выводы</w:t>
       </w:r>
-      <w:bookmarkEnd w:id="11"/>
       <w:bookmarkEnd w:id="12"/>
+      <w:bookmarkEnd w:id="13"/>
     </w:p>
     <w:p>
       <w:r>
@@ -2266,13 +2291,13 @@
           <w:szCs w:val="28"/>
         </w:rPr>
       </w:pPr>
-      <w:bookmarkStart w:id="13" w:name="_Toc32828626"/>
-      <w:bookmarkStart w:id="14" w:name="_Toc88055992"/>
+      <w:bookmarkStart w:id="14" w:name="_Toc32828626"/>
+      <w:bookmarkStart w:id="15" w:name="_Toc88055992"/>
       <w:r>
         <w:t>Список литературы</w:t>
       </w:r>
-      <w:bookmarkEnd w:id="13"/>
       <w:bookmarkEnd w:id="14"/>
+      <w:bookmarkEnd w:id="15"/>
     </w:p>
     <w:p>
       <w:pPr>
@@ -2441,13 +2466,23 @@
       <w:pPr>
         <w:pStyle w:val="2"/>
       </w:pPr>
+      <w:proofErr w:type="spellStart"/>
       <w:r>
         <w:rPr>
           <w:rStyle w:val="a7"/>
           <w:color w:val="auto"/>
           <w:u w:val="none"/>
         </w:rPr>
-        <w:t>OpenCV Start Guide</w:t>
+        <w:t>OpenCV</w:t>
+      </w:r>
+      <w:proofErr w:type="spellEnd"/>
+      <w:r>
+        <w:rPr>
+          <w:rStyle w:val="a7"/>
+          <w:color w:val="auto"/>
+          <w:u w:val="none"/>
+        </w:rPr>
+        <w:t xml:space="preserve"> Start Guide</w:t>
       </w:r>
       <w:r>
         <w:rPr>
@@ -2528,6 +2563,7 @@
           <w:u w:val="none"/>
         </w:rPr>
       </w:pPr>
+      <w:proofErr w:type="spellStart"/>
       <w:r>
         <w:rPr>
           <w:rStyle w:val="a7"/>
@@ -2536,6 +2572,7 @@
         </w:rPr>
         <w:t>OpenCV</w:t>
       </w:r>
+      <w:proofErr w:type="spellEnd"/>
       <w:r>
         <w:rPr>
           <w:bCs/>
@@ -2571,6 +2608,7 @@
           </w:rPr>
           <w:t>://</w:t>
         </w:r>
+        <w:proofErr w:type="spellStart"/>
         <w:r>
           <w:rPr>
             <w:rStyle w:val="a7"/>
@@ -2578,6 +2616,7 @@
           </w:rPr>
           <w:t>opencv</w:t>
         </w:r>
+        <w:proofErr w:type="spellEnd"/>
         <w:r>
           <w:rPr>
             <w:rStyle w:val="a7"/>
@@ -2707,7 +2746,27 @@
           <w:u w:val="none"/>
           <w:lang w:val="en-US"/>
         </w:rPr>
-        <w:t>Implementing Real-time Object Detection System using PyTorch and OpenCV</w:t>
+        <w:t xml:space="preserve">Implementing Real-time Object Detection System using </w:t>
+      </w:r>
+      <w:proofErr w:type="spellStart"/>
+      <w:r>
+        <w:rPr>
+          <w:rStyle w:val="a7"/>
+          <w:color w:val="auto"/>
+          <w:u w:val="none"/>
+          <w:lang w:val="en-US"/>
+        </w:rPr>
+        <w:t>PyTorch</w:t>
+      </w:r>
+      <w:proofErr w:type="spellEnd"/>
+      <w:r>
+        <w:rPr>
+          <w:rStyle w:val="a7"/>
+          <w:color w:val="auto"/>
+          <w:u w:val="none"/>
+          <w:lang w:val="en-US"/>
+        </w:rPr>
+        <w:t xml:space="preserve"> and OpenCV</w:t>
       </w:r>
       <w:r>
         <w:rPr>
@@ -2960,7 +3019,26 @@
 
 <file path=word/comments.xml><?xml version="1.0" encoding="utf-8"?>
 <w:comments xmlns:wpc="http://schemas.microsoft.com/office/word/2010/wordprocessingCanvas" xmlns:cx="http://schemas.microsoft.com/office/drawing/2014/chartex" xmlns:cx1="http://schemas.microsoft.com/office/drawing/2015/9/8/chartex" xmlns:cx2="http://schemas.microsoft.com/office/drawing/2015/10/21/chartex" xmlns:cx3="http://schemas.microsoft.com/office/drawing/2016/5/9/chartex" xmlns:cx4="http://schemas.microsoft.com/office/drawing/2016/5/10/chartex" xmlns:cx5="http://schemas.microsoft.com/office/drawing/2016/5/11/chartex" xmlns:cx6="http://schemas.microsoft.com/office/drawing/2016/5/12/chartex" xmlns:cx7="http://schemas.microsoft.com/office/drawing/2016/5/13/chartex" xmlns:cx8="http://schemas.microsoft.com/office/drawing/2016/5/14/chartex" xmlns:mc="http://schemas.openxmlformats.org/markup-compatibility/2006" xmlns:aink="http://schemas.microsoft.com/office/drawing/2016/ink" xmlns:am3d="http://schemas.microsoft.com/office/drawing/2017/model3d" xmlns:o="urn:schemas-microsoft-com:office:office" xmlns:r="http://schemas.openxmlformats.org/officeDocument/2006/relationships" xmlns:m="http://schemas.openxmlformats.org/officeDocument/2006/math" xmlns:v="urn:schemas-microsoft-com:vml" xmlns:wp14="http://schemas.microsoft.com/office/word/2010/wordprocessingDrawing" xmlns:wp="http://schemas.openxmlformats.org/drawingml/2006/wordprocessingDrawing" xmlns:w10="urn:schemas-microsoft-com:office:word" xmlns:w="http://schemas.openxmlformats.org/wordprocessingml/2006/main" xmlns:w14="http://schemas.microsoft.com/office/word/2010/wordml" xmlns:w15="http://schemas.microsoft.com/office/word/2012/wordml" xmlns:w16cex="http://schemas.microsoft.com/office/word/2018/wordml/cex" xmlns:w16cid="http://schemas.microsoft.com/office/word/2016/wordml/cid" xmlns:w16="http://schemas.microsoft.com/office/word/2018/wordml" xmlns:w16sdtdh="http://schemas.microsoft.com/office/word/2020/wordml/sdtdatahash" xmlns:w16se="http://schemas.microsoft.com/office/word/2015/wordml/symex" xmlns:wpg="http://schemas.microsoft.com/office/word/2010/wordprocessingGroup" xmlns:wpi="http://schemas.microsoft.com/office/word/2010/wordprocessingInk" xmlns:wne="http://schemas.microsoft.com/office/word/2006/wordml" xmlns:wps="http://schemas.microsoft.com/office/word/2010/wordprocessingShape" mc:Ignorable="w14 w15 w16se w16cid w16 w16cex w16sdtdh wp14">
-  <w:comment w:id="3" w:author="Радислав Власов" w:date="2021-11-19T17:21:00Z" w:initials="РВ">
+  <w:comment w:id="2" w:author="Радислав Власов" w:date="2021-11-21T12:27:00Z" w:initials="РВ">
+    <w:p>
+      <w:pPr>
+        <w:pStyle w:val="af2"/>
+      </w:pPr>
+      <w:r>
+        <w:rPr>
+          <w:rStyle w:val="af1"/>
+        </w:rPr>
+        <w:annotationRef/>
+      </w:r>
+      <w:r>
+        <w:rPr>
+          <w:rStyle w:val="af1"/>
+        </w:rPr>
+        <w:t>Распознаем людей, так как взяли предтренированную сеть.</w:t>
+      </w:r>
+    </w:p>
+  </w:comment>
+  <w:comment w:id="4" w:author="Радислав Власов" w:date="2021-11-19T17:21:00Z" w:initials="РВ">
     <w:p>
       <w:pPr>
         <w:pStyle w:val="af2"/>
@@ -3035,18 +3113,21 @@
 
 <file path=word/commentsExtended.xml><?xml version="1.0" encoding="utf-8"?>
 <w15:commentsEx xmlns:wpc="http://schemas.microsoft.com/office/word/2010/wordprocessingCanvas" xmlns:cx="http://schemas.microsoft.com/office/drawing/2014/chartex" xmlns:cx1="http://schemas.microsoft.com/office/drawing/2015/9/8/chartex" xmlns:cx2="http://schemas.microsoft.com/office/drawing/2015/10/21/chartex" xmlns:cx3="http://schemas.microsoft.com/office/drawing/2016/5/9/chartex" xmlns:cx4="http://schemas.microsoft.com/office/drawing/2016/5/10/chartex" xmlns:cx5="http://schemas.microsoft.com/office/drawing/2016/5/11/chartex" xmlns:cx6="http://schemas.microsoft.com/office/drawing/2016/5/12/chartex" xmlns:cx7="http://schemas.microsoft.com/office/drawing/2016/5/13/chartex" xmlns:cx8="http://schemas.microsoft.com/office/drawing/2016/5/14/chartex" xmlns:mc="http://schemas.openxmlformats.org/markup-compatibility/2006" xmlns:aink="http://schemas.microsoft.com/office/drawing/2016/ink" xmlns:am3d="http://schemas.microsoft.com/office/drawing/2017/model3d" xmlns:o="urn:schemas-microsoft-com:office:office" xmlns:r="http://schemas.openxmlformats.org/officeDocument/2006/relationships" xmlns:m="http://schemas.openxmlformats.org/officeDocument/2006/math" xmlns:v="urn:schemas-microsoft-com:vml" xmlns:wp14="http://schemas.microsoft.com/office/word/2010/wordprocessingDrawing" xmlns:wp="http://schemas.openxmlformats.org/drawingml/2006/wordprocessingDrawing" xmlns:w10="urn:schemas-microsoft-com:office:word" xmlns:w="http://schemas.openxmlformats.org/wordprocessingml/2006/main" xmlns:w14="http://schemas.microsoft.com/office/word/2010/wordml" xmlns:w15="http://schemas.microsoft.com/office/word/2012/wordml" xmlns:w16cex="http://schemas.microsoft.com/office/word/2018/wordml/cex" xmlns:w16cid="http://schemas.microsoft.com/office/word/2016/wordml/cid" xmlns:w16="http://schemas.microsoft.com/office/word/2018/wordml" xmlns:w16sdtdh="http://schemas.microsoft.com/office/word/2020/wordml/sdtdatahash" xmlns:w16se="http://schemas.microsoft.com/office/word/2015/wordml/symex" xmlns:wpg="http://schemas.microsoft.com/office/word/2010/wordprocessingGroup" xmlns:wpi="http://schemas.microsoft.com/office/word/2010/wordprocessingInk" xmlns:wne="http://schemas.microsoft.com/office/word/2006/wordml" xmlns:wps="http://schemas.microsoft.com/office/word/2010/wordprocessingShape" mc:Ignorable="w14 w15 w16se w16cid w16 w16cex w16sdtdh wp14">
+  <w15:commentEx w15:paraId="07BD4002" w15:done="0"/>
   <w15:commentEx w15:paraId="54BD7621" w15:done="0"/>
 </w15:commentsEx>
 </file>
 
 <file path=word/commentsExtensible.xml><?xml version="1.0" encoding="utf-8"?>
 <w16cex:commentsExtensible xmlns:wpc="http://schemas.microsoft.com/office/word/2010/wordprocessingCanvas" xmlns:cx="http://schemas.microsoft.com/office/drawing/2014/chartex" xmlns:cx1="http://schemas.microsoft.com/office/drawing/2015/9/8/chartex" xmlns:cx2="http://schemas.microsoft.com/office/drawing/2015/10/21/chartex" xmlns:cx3="http://schemas.microsoft.com/office/drawing/2016/5/9/chartex" xmlns:cx4="http://schemas.microsoft.com/office/drawing/2016/5/10/chartex" xmlns:cx5="http://schemas.microsoft.com/office/drawing/2016/5/11/chartex" xmlns:cx6="http://schemas.microsoft.com/office/drawing/2016/5/12/chartex" xmlns:cx7="http://schemas.microsoft.com/office/drawing/2016/5/13/chartex" xmlns:cx8="http://schemas.microsoft.com/office/drawing/2016/5/14/chartex" xmlns:mc="http://schemas.openxmlformats.org/markup-compatibility/2006" xmlns:aink="http://schemas.microsoft.com/office/drawing/2016/ink" xmlns:am3d="http://schemas.microsoft.com/office/drawing/2017/model3d" xmlns:o="urn:schemas-microsoft-com:office:office" xmlns:r="http://schemas.openxmlformats.org/officeDocument/2006/relationships" xmlns:m="http://schemas.openxmlformats.org/officeDocument/2006/math" xmlns:v="urn:schemas-microsoft-com:vml" xmlns:wp14="http://schemas.microsoft.com/office/word/2010/wordprocessingDrawing" xmlns:wp="http://schemas.openxmlformats.org/drawingml/2006/wordprocessingDrawing" xmlns:w10="urn:schemas-microsoft-com:office:word" xmlns:w="http://schemas.openxmlformats.org/wordprocessingml/2006/main" xmlns:w14="http://schemas.microsoft.com/office/word/2010/wordml" xmlns:w15="http://schemas.microsoft.com/office/word/2012/wordml" xmlns:w16cex="http://schemas.microsoft.com/office/word/2018/wordml/cex" xmlns:w16cid="http://schemas.microsoft.com/office/word/2016/wordml/cid" xmlns:w16="http://schemas.microsoft.com/office/word/2018/wordml" xmlns:w16sdtdh="http://schemas.microsoft.com/office/word/2020/wordml/sdtdatahash" xmlns:w16se="http://schemas.microsoft.com/office/word/2015/wordml/symex" xmlns:wpg="http://schemas.microsoft.com/office/word/2010/wordprocessingGroup" xmlns:wpi="http://schemas.microsoft.com/office/word/2010/wordprocessingInk" xmlns:wne="http://schemas.microsoft.com/office/word/2006/wordml" xmlns:wps="http://schemas.microsoft.com/office/word/2010/wordprocessingShape" mc:Ignorable="w14 w15 w16se w16cid w16 w16cex w16sdtdh wp14">
+  <w16cex:commentExtensible w16cex:durableId="2544B9BA" w16cex:dateUtc="2021-11-21T09:27:00Z"/>
   <w16cex:commentExtensible w16cex:durableId="25425B87" w16cex:dateUtc="2021-11-19T14:21:00Z"/>
 </w16cex:commentsExtensible>
 </file>
 
 <file path=word/commentsIds.xml><?xml version="1.0" encoding="utf-8"?>
 <w16cid:commentsIds xmlns:wpc="http://schemas.microsoft.com/office/word/2010/wordprocessingCanvas" xmlns:cx="http://schemas.microsoft.com/office/drawing/2014/chartex" xmlns:cx1="http://schemas.microsoft.com/office/drawing/2015/9/8/chartex" xmlns:cx2="http://schemas.microsoft.com/office/drawing/2015/10/21/chartex" xmlns:cx3="http://schemas.microsoft.com/office/drawing/2016/5/9/chartex" xmlns:cx4="http://schemas.microsoft.com/office/drawing/2016/5/10/chartex" xmlns:cx5="http://schemas.microsoft.com/office/drawing/2016/5/11/chartex" xmlns:cx6="http://schemas.microsoft.com/office/drawing/2016/5/12/chartex" xmlns:cx7="http://schemas.microsoft.com/office/drawing/2016/5/13/chartex" xmlns:cx8="http://schemas.microsoft.com/office/drawing/2016/5/14/chartex" xmlns:mc="http://schemas.openxmlformats.org/markup-compatibility/2006" xmlns:aink="http://schemas.microsoft.com/office/drawing/2016/ink" xmlns:am3d="http://schemas.microsoft.com/office/drawing/2017/model3d" xmlns:o="urn:schemas-microsoft-com:office:office" xmlns:r="http://schemas.openxmlformats.org/officeDocument/2006/relationships" xmlns:m="http://schemas.openxmlformats.org/officeDocument/2006/math" xmlns:v="urn:schemas-microsoft-com:vml" xmlns:wp14="http://schemas.microsoft.com/office/word/2010/wordprocessingDrawing" xmlns:wp="http://schemas.openxmlformats.org/drawingml/2006/wordprocessingDrawing" xmlns:w10="urn:schemas-microsoft-com:office:word" xmlns:w="http://schemas.openxmlformats.org/wordprocessingml/2006/main" xmlns:w14="http://schemas.microsoft.com/office/word/2010/wordml" xmlns:w15="http://schemas.microsoft.com/office/word/2012/wordml" xmlns:w16cex="http://schemas.microsoft.com/office/word/2018/wordml/cex" xmlns:w16cid="http://schemas.microsoft.com/office/word/2016/wordml/cid" xmlns:w16="http://schemas.microsoft.com/office/word/2018/wordml" xmlns:w16sdtdh="http://schemas.microsoft.com/office/word/2020/wordml/sdtdatahash" xmlns:w16se="http://schemas.microsoft.com/office/word/2015/wordml/symex" xmlns:wpg="http://schemas.microsoft.com/office/word/2010/wordprocessingGroup" xmlns:wpi="http://schemas.microsoft.com/office/word/2010/wordprocessingInk" xmlns:wne="http://schemas.microsoft.com/office/word/2006/wordml" xmlns:wps="http://schemas.microsoft.com/office/word/2010/wordprocessingShape" mc:Ignorable="w14 w15 w16se w16cid w16 w16cex w16sdtdh wp14">
+  <w16cid:commentId w16cid:paraId="07BD4002" w16cid:durableId="2544B9BA"/>
   <w16cid:commentId w16cid:paraId="54BD7621" w16cid:durableId="25425B87"/>
 </w16cid:commentsIds>
 </file>

</xml_diff>